<commit_message>
Timer-Modell auf System Millis geändert wegen Memory Leaks
</commit_message>
<xml_diff>
--- a/Dokus/03-Architektur.docx
+++ b/Dokus/03-Architektur.docx
@@ -29,39 +29,25 @@
     <w:p>
       <w:pPr>
         <w:pStyle w:val="Textkrper"/>
-      </w:pPr>
-      <w:r>
-        <w:t xml:space="preserve">Die Architektur der </w:t>
-      </w:r>
-      <w:proofErr w:type="spellStart"/>
-      <w:r>
-        <w:t>Gestenerkennungssoftware</w:t>
-      </w:r>
-      <w:proofErr w:type="spellEnd"/>
-      <w:r>
-        <w:t xml:space="preserve"> legt den Schwerpunkt auf eventbasierte Programmierung. Dies hat den Vorteil, dass </w:t>
-      </w:r>
-      <w:r>
-        <w:t xml:space="preserve">auf Schleifen und Threading verzichtet werden kann. Das verringert die Komplexität der Anwendung. Zur Statussynchronisation können </w:t>
-      </w:r>
-      <w:r>
-        <w:t>Event-Argument-Objekte verwen</w:t>
-      </w:r>
-      <w:r>
-        <w:t>det. Dies fördert die Wart- und Anpassbarkeit des C</w:t>
-      </w:r>
-      <w:r>
-        <w:t>o</w:t>
-      </w:r>
-      <w:r>
-        <w:t>des.</w:t>
-      </w:r>
-      <w:r>
         <w:rPr>
           <w:noProof/>
           <w:lang w:eastAsia="de-CH"/>
         </w:rPr>
-        <w:t xml:space="preserve"> </w:t>
+      </w:pPr>
+      <w:r>
+        <w:t xml:space="preserve">Die Architektur der Gestenerkennungssoftware legt den Schwerpunkt auf eventbasierte Programmierung. Dies hat den Vorteil, dass </w:t>
+      </w:r>
+      <w:r>
+        <w:t xml:space="preserve">auf Schleifen und Threading verzichtet werden kann. Das verringert die Komplexität der Anwendung. Zur Statussynchronisation können </w:t>
+      </w:r>
+      <w:r>
+        <w:t>Event-Argument-Objekte verwen</w:t>
+      </w:r>
+      <w:r>
+        <w:t>det. Dies fördert die Wart- und Anpassbarkeit des Codes.</w:t>
+      </w:r>
+      <w:r>
+        <w:t xml:space="preserve"> Ein wichtiger Nachteil ist das Memory Management (s.u.).</w:t>
       </w:r>
     </w:p>
     <w:p>
@@ -89,38 +75,22 @@
         <w:t>sind in eigene Klassen gekapselt, w</w:t>
       </w:r>
       <w:r>
-        <w:t xml:space="preserve">as Korrekturen vereinfacht und </w:t>
-      </w:r>
-      <w:proofErr w:type="spellStart"/>
-      <w:r>
-        <w:t>D</w:t>
-      </w:r>
-      <w:r>
-        <w:t>uplicated</w:t>
-      </w:r>
-      <w:proofErr w:type="spellEnd"/>
-      <w:r>
-        <w:t xml:space="preserve"> </w:t>
-      </w:r>
-      <w:r>
-        <w:t>Code ve</w:t>
-      </w:r>
-      <w:r>
-        <w:t>r</w:t>
-      </w:r>
-      <w:r>
-        <w:t>hindert.</w:t>
+        <w:t>as Korrekturen vereinfacht und D</w:t>
+      </w:r>
+      <w:r>
+        <w:t xml:space="preserve">uplicated </w:t>
+      </w:r>
+      <w:r>
+        <w:t>Code verhindert.</w:t>
       </w:r>
     </w:p>
     <w:p>
       <w:pPr>
         <w:pStyle w:val="berschrift3"/>
       </w:pPr>
-      <w:proofErr w:type="spellStart"/>
-      <w:r>
-        <w:t>Gestenerkennung</w:t>
-      </w:r>
-      <w:proofErr w:type="spellEnd"/>
+      <w:r>
+        <w:t>Hauptfunktion: Gestenerkennung</w:t>
+      </w:r>
     </w:p>
     <w:p>
       <w:pPr>
@@ -130,75 +100,21 @@
         <w:t>Ge</w:t>
       </w:r>
       <w:r>
-        <w:t xml:space="preserve">sten werden vom </w:t>
-      </w:r>
-      <w:proofErr w:type="spellStart"/>
-      <w:r>
-        <w:t>Gesture-Checker</w:t>
-      </w:r>
-      <w:proofErr w:type="spellEnd"/>
+        <w:t>sten werden vom Gesture-Checker</w:t>
+      </w:r>
       <w:r>
         <w:t xml:space="preserve"> erkannt</w:t>
       </w:r>
       <w:r>
-        <w:t xml:space="preserve">. Jener </w:t>
-      </w:r>
-      <w:proofErr w:type="spellStart"/>
-      <w:r>
-        <w:t>überpfüft</w:t>
-      </w:r>
-      <w:proofErr w:type="spellEnd"/>
-      <w:r>
-        <w:t xml:space="preserve">, ob die Reihenfolge der zu erfüllenden </w:t>
-      </w:r>
-      <w:proofErr w:type="spellStart"/>
-      <w:r>
-        <w:t>Gestenteile</w:t>
-      </w:r>
-      <w:proofErr w:type="spellEnd"/>
-      <w:r>
-        <w:t xml:space="preserve"> stimmt. Falls die Erkennung </w:t>
-      </w:r>
-      <w:proofErr w:type="spellStart"/>
-      <w:r>
-        <w:t>erfolreich</w:t>
-      </w:r>
-      <w:proofErr w:type="spellEnd"/>
-      <w:r>
-        <w:t xml:space="preserve"> war, </w:t>
-      </w:r>
-      <w:proofErr w:type="spellStart"/>
-      <w:r>
-        <w:t>triggert</w:t>
-      </w:r>
-      <w:proofErr w:type="spellEnd"/>
-      <w:r>
-        <w:t xml:space="preserve"> er die vom API-Benutzer für die erfolgreiche Erkennung hinte</w:t>
-      </w:r>
-      <w:r>
-        <w:t>r</w:t>
-      </w:r>
-      <w:r>
-        <w:t>legte Fun</w:t>
-      </w:r>
-      <w:r>
-        <w:t>k</w:t>
-      </w:r>
-      <w:r>
-        <w:t>tion.</w:t>
+        <w:t>. Jener überpfüft, ob die Reihenfolge der zu erfüllenden Gestenteile stimmt. Falls die Erkennung erfolreich war, triggert er die vom API-Benutzer für die erfolgreiche Erkennung hinterlegte Funktion.</w:t>
       </w:r>
     </w:p>
     <w:p>
       <w:pPr>
         <w:pStyle w:val="berschrift2"/>
       </w:pPr>
-      <w:proofErr w:type="spellStart"/>
-      <w:r>
-        <w:t>Lösungsansätz</w:t>
-      </w:r>
-      <w:proofErr w:type="spellEnd"/>
-      <w:r>
-        <w:t xml:space="preserve"> für aufgetretene Probleme</w:t>
+      <w:r>
+        <w:t>Lösungsansätz für aufgetretene Probleme</w:t>
       </w:r>
     </w:p>
     <w:p>
@@ -214,77 +130,33 @@
         <w:pStyle w:val="Textkrper"/>
       </w:pPr>
       <w:r>
-        <w:t>Die Unterscheidung von mehreren Personen hat Schwierigkeiten bereitet. Die Kinect wechselt die Nummerierung der erkannten Skelette ohne erkennbares System</w:t>
-      </w:r>
-      <w:r>
-        <w:t xml:space="preserve">. </w:t>
-      </w:r>
-      <w:r>
-        <w:t>Deshalb muss die Zuweisung der erkannten Skelette an neue oder best</w:t>
+        <w:t>Die Unterscheidung von mehreren Personen hat Schwierigkeiten bereitet. Die Kinect wechselt die Nummerierung der erkannten Skelette ohne erkennbares System. Deshalb muss die Zuweisung der erkannten Skelette an neue oder best</w:t>
       </w:r>
       <w:r>
         <w:t>e</w:t>
       </w:r>
       <w:r>
-        <w:t xml:space="preserve">hende Personen per Software erfolgen. </w:t>
-      </w:r>
-      <w:r>
-        <w:t xml:space="preserve">Dies erfordert ein </w:t>
-      </w:r>
-      <w:proofErr w:type="spellStart"/>
-      <w:r>
-        <w:t>Matching</w:t>
-      </w:r>
-      <w:proofErr w:type="spellEnd"/>
-      <w:r>
-        <w:t xml:space="preserve"> zwischen den bisherigen Skeletten der existierenden Personen und den Skeletten die wir jeweils neu von der Kinect b</w:t>
+        <w:t>hende Personen per Software erfolgen. Dies erfordert ein Matching zwischen den bisherigen Skeletten der existierenden Personen und den Skeletten die wir jeweils neu von der Kinect bekommen.</w:t>
+      </w:r>
+    </w:p>
+    <w:p>
+      <w:pPr>
+        <w:pStyle w:val="Textkrper"/>
+      </w:pPr>
+      <w:r>
+        <w:t>Die Ähnlichkeit eines Skelettes zu einem anderen wird lediglich anhand des Skelettgliedes „Hüfte“ bewertet. Diese B</w:t>
       </w:r>
       <w:r>
         <w:t>e</w:t>
       </w:r>
       <w:r>
-        <w:t>kommen.</w:t>
-      </w:r>
-    </w:p>
-    <w:p>
-      <w:pPr>
-        <w:pStyle w:val="Textkrper"/>
-      </w:pPr>
-      <w:r>
-        <w:t xml:space="preserve">Die Ähnlichkeit eines Skelettes zu einem anderen wird lediglich anhand des Skelettgliedes „Hüfte“ bewertet. </w:t>
-      </w:r>
-      <w:r>
-        <w:t>Diese B</w:t>
-      </w:r>
-      <w:r>
-        <w:t>e</w:t>
-      </w:r>
-      <w:r>
-        <w:t xml:space="preserve">wertung ergibt eine 2D-Matrix mit den Abweichungen als Einträge. </w:t>
-      </w:r>
-      <w:r>
-        <w:t>Das Problem war</w:t>
-      </w:r>
-      <w:r>
-        <w:t xml:space="preserve"> nun die Auswertung dieser Ähnlic</w:t>
+        <w:t>wertung ergibt eine 2D-Matrix mit den Abweichungen als Einträge. Das Problem war nun die Auswertung dieser Ähnlic</w:t>
       </w:r>
       <w:r>
         <w:t>h</w:t>
       </w:r>
       <w:r>
-        <w:t>keiten. Wie kann man am besten auswerten, welches Skelett welcher Perso</w:t>
-      </w:r>
-      <w:r>
-        <w:t xml:space="preserve">n zuzuweisen ist? Eine Idee </w:t>
-      </w:r>
-      <w:r>
-        <w:t>war, jeweils das M</w:t>
-      </w:r>
-      <w:r>
-        <w:t>i</w:t>
-      </w:r>
-      <w:r>
-        <w:t>nimum in der Matrix zu suchen, die Zuweisung zu machen und sowohl Skelett als auch Person aus der Match-Matrix zu löschen. Das ist aber eventuell im Durchschnitt nicht die beste Zuweisung.</w:t>
+        <w:t>keiten. Wie kann man am besten auswerten, welches Skelett welcher Person zuzuweisen ist? Eine Idee war, jeweils das Minimum in der Matrix zu suchen, die Zuweisung zu machen und sowohl Skelett als auch Person aus der Match-Matrix zu löschen. Das ist aber eventuell im Durchschnitt nicht die beste Zuweisung.</w:t>
       </w:r>
     </w:p>
     <w:p>
@@ -362,15 +234,7 @@
         <w:pStyle w:val="Textkrper"/>
       </w:pPr>
       <w:r>
-        <w:t xml:space="preserve">Die Zuweisung erfolgt nun einfach mittels zwei temporärer Listen, aus welchen die </w:t>
-      </w:r>
-      <w:proofErr w:type="spellStart"/>
-      <w:r>
-        <w:t>gematchten</w:t>
-      </w:r>
-      <w:proofErr w:type="spellEnd"/>
-      <w:r>
-        <w:t xml:space="preserve"> Elemente gelöscht we</w:t>
+        <w:t>Die Zuweisung erfolgt nun einfach mittels zwei temporärer Listen, aus welchen die gematchten Elemente gelöscht we</w:t>
       </w:r>
       <w:r>
         <w:t>r</w:t>
@@ -392,19 +256,14 @@
         <w:pStyle w:val="Textkrper"/>
       </w:pPr>
       <w:r>
-        <w:t xml:space="preserve">… Ticks, </w:t>
-      </w:r>
-      <w:proofErr w:type="spellStart"/>
-      <w:r>
-        <w:t>millis</w:t>
-      </w:r>
-      <w:proofErr w:type="spellEnd"/>
-      <w:r>
-        <w:t xml:space="preserve">, etc. … </w:t>
+        <w:t xml:space="preserve">… Ticks, millis, etc. … </w:t>
       </w:r>
       <w:r>
         <w:t>TODO</w:t>
       </w:r>
+      <w:r>
+        <w:t xml:space="preserve"> Renato</w:t>
+      </w:r>
     </w:p>
     <w:p>
       <w:pPr>
@@ -417,28 +276,9 @@
     <w:p>
       <w:pPr>
         <w:pStyle w:val="Textkrper"/>
-        <w:rPr>
-          <w:i/>
-        </w:rPr>
-      </w:pPr>
-      <w:r>
-        <w:t xml:space="preserve">Events, aus Subklassen können nicht direkt aufgerufen werden, </w:t>
-      </w:r>
-      <w:proofErr w:type="spellStart"/>
-      <w:r>
-        <w:t>sonden</w:t>
-      </w:r>
-      <w:proofErr w:type="spellEnd"/>
-      <w:r>
-        <w:t xml:space="preserve"> müssen in der Subklasse von einer </w:t>
-      </w:r>
-      <w:proofErr w:type="spellStart"/>
-      <w:r>
-        <w:t>protected</w:t>
-      </w:r>
-      <w:proofErr w:type="spellEnd"/>
-      <w:r>
-        <w:t xml:space="preserve"> Funktion gekapselt werden</w:t>
+      </w:pPr>
+      <w:r>
+        <w:t>Events, aus Subklassen können nicht direkt aufgerufen werden, sonden müssen in der Subklasse von einer protected Funktion gekapselt werden</w:t>
       </w:r>
       <w:r>
         <w:t xml:space="preserve"> –i</w:t>
@@ -452,7 +292,6 @@
       <w:r>
         <w:t xml:space="preserve">folgendem Stil: </w:t>
       </w:r>
-      <w:proofErr w:type="spellStart"/>
       <w:r>
         <w:rPr>
           <w:i/>
@@ -463,63 +302,28 @@
         <w:rPr>
           <w:i/>
         </w:rPr>
-        <w:t>SubclassEvent</w:t>
-      </w:r>
-      <w:proofErr w:type="spellEnd"/>
-      <w:r>
-        <w:rPr>
-          <w:i/>
-        </w:rPr>
-        <w:t>()</w:t>
+        <w:t>SubclassEvent()</w:t>
+      </w:r>
+      <w:r>
+        <w:t>.</w:t>
       </w:r>
     </w:p>
     <w:p>
       <w:pPr>
         <w:pStyle w:val="berschrift3"/>
       </w:pPr>
-      <w:proofErr w:type="spellStart"/>
       <w:r>
         <w:lastRenderedPageBreak/>
-        <w:t>GestureChecker-Statemachine</w:t>
-      </w:r>
-      <w:proofErr w:type="spellEnd"/>
-      <w:r>
-        <w:t xml:space="preserve">: Unterscheidung zwischen </w:t>
-      </w:r>
-      <w:proofErr w:type="spellStart"/>
-      <w:r>
-        <w:t>triggered</w:t>
-      </w:r>
-      <w:proofErr w:type="spellEnd"/>
-      <w:r>
-        <w:t xml:space="preserve"> und </w:t>
-      </w:r>
-      <w:proofErr w:type="spellStart"/>
-      <w:r>
-        <w:t>success</w:t>
-      </w:r>
-      <w:proofErr w:type="spellEnd"/>
+        <w:t>GestureChecker-Statemachine: Unterscheidung zwischen triggered und success</w:t>
+      </w:r>
     </w:p>
     <w:p>
       <w:pPr>
         <w:pStyle w:val="Textkrper"/>
       </w:pPr>
       <w:r>
-        <w:t xml:space="preserve">Lösung: </w:t>
-      </w:r>
-      <w:proofErr w:type="spellStart"/>
-      <w:r>
-        <w:t>DynamicCondition</w:t>
-      </w:r>
-      <w:proofErr w:type="spellEnd"/>
-      <w:r>
-        <w:t xml:space="preserve"> erbt von </w:t>
-      </w:r>
-      <w:proofErr w:type="spellStart"/>
-      <w:r>
-        <w:t>Condition</w:t>
-      </w:r>
-      <w:proofErr w:type="spellEnd"/>
+        <w:t>Lösung: DynamicCondition erbt von Condition</w:t>
+      </w:r>
     </w:p>
     <w:p>
       <w:pPr>
@@ -561,15 +365,7 @@
         <w:t>t</w:t>
       </w:r>
       <w:r>
-        <w:t xml:space="preserve"> und soll einen groben Überblick über die </w:t>
-      </w:r>
-      <w:proofErr w:type="spellStart"/>
-      <w:r>
-        <w:t>Gestenerkennungssoftware</w:t>
-      </w:r>
-      <w:proofErr w:type="spellEnd"/>
-      <w:r>
-        <w:t xml:space="preserve"> </w:t>
+        <w:t xml:space="preserve"> und soll einen groben Überblick über die Gestenerkennungssoftware </w:t>
       </w:r>
       <w:r>
         <w:t>ermöglichen</w:t>
@@ -634,11 +430,9 @@
             <w:pPr>
               <w:pStyle w:val="Textkrper"/>
             </w:pPr>
-            <w:proofErr w:type="spellStart"/>
             <w:r>
               <w:t>Checker</w:t>
             </w:r>
-            <w:proofErr w:type="spellEnd"/>
           </w:p>
         </w:tc>
         <w:tc>
@@ -651,15 +445,7 @@
               <w:cnfStyle w:val="000000100000"/>
             </w:pPr>
             <w:r>
-              <w:t xml:space="preserve">Der </w:t>
-            </w:r>
-            <w:proofErr w:type="spellStart"/>
-            <w:r>
-              <w:t>Checker</w:t>
-            </w:r>
-            <w:proofErr w:type="spellEnd"/>
-            <w:r>
-              <w:t xml:space="preserve"> benutzt die von der </w:t>
+              <w:t xml:space="preserve">Der Checker benutzt die von der </w:t>
             </w:r>
             <w:r>
               <w:rPr>
@@ -674,21 +460,7 @@
               <w:t>um</w:t>
             </w:r>
             <w:r>
-              <w:t xml:space="preserve"> verschiedene zei</w:t>
-            </w:r>
-            <w:r>
-              <w:t>t</w:t>
-            </w:r>
-            <w:r>
-              <w:t xml:space="preserve">abhängige Berechnungen durchführen zu können, </w:t>
-            </w:r>
-            <w:proofErr w:type="spellStart"/>
-            <w:r>
-              <w:t>z.B</w:t>
-            </w:r>
-            <w:proofErr w:type="spellEnd"/>
-            <w:r>
-              <w:t xml:space="preserve">: </w:t>
+              <w:t xml:space="preserve"> verschiedene zeitabhängige Berechnungen durchführen zu können, z.B: </w:t>
             </w:r>
           </w:p>
           <w:p>
@@ -715,11 +487,9 @@
             <w:pPr>
               <w:pStyle w:val="Textkrper"/>
             </w:pPr>
-            <w:proofErr w:type="spellStart"/>
             <w:r>
               <w:t>Condition</w:t>
             </w:r>
-            <w:proofErr w:type="spellEnd"/>
           </w:p>
         </w:tc>
         <w:tc>
@@ -734,24 +504,14 @@
             <w:r>
               <w:t xml:space="preserve">Eine </w:t>
             </w:r>
-            <w:proofErr w:type="spellStart"/>
             <w:r>
               <w:rPr>
                 <w:i/>
               </w:rPr>
               <w:t>Condition</w:t>
             </w:r>
-            <w:proofErr w:type="spellEnd"/>
-            <w:r>
-              <w:t xml:space="preserve"> ist der eigentliche </w:t>
-            </w:r>
-            <w:proofErr w:type="spellStart"/>
-            <w:r>
-              <w:t>Gestenteil</w:t>
-            </w:r>
-            <w:proofErr w:type="spellEnd"/>
-            <w:r>
-              <w:t xml:space="preserve">. Sie kann mit </w:t>
+            <w:r>
+              <w:t xml:space="preserve"> ist der eigentliche Gestenteil. Sie kann mit </w:t>
             </w:r>
             <w:r>
               <w:rPr>
@@ -762,25 +522,21 @@
             <w:r>
               <w:t xml:space="preserve"> auf Gültigkeit überprüft werden. Zudem beinhaltet sie die Events </w:t>
             </w:r>
-            <w:proofErr w:type="spellStart"/>
             <w:r>
               <w:rPr>
                 <w:i/>
               </w:rPr>
               <w:t>OnSuccess</w:t>
             </w:r>
-            <w:proofErr w:type="spellEnd"/>
             <w:r>
               <w:t xml:space="preserve"> und </w:t>
             </w:r>
-            <w:proofErr w:type="spellStart"/>
             <w:r>
               <w:rPr>
                 <w:i/>
               </w:rPr>
               <w:t>OnFail</w:t>
             </w:r>
-            <w:proofErr w:type="spellEnd"/>
             <w:r>
               <w:t>.</w:t>
             </w:r>
@@ -833,13 +589,7 @@
               <w:t>Personen</w:t>
             </w:r>
             <w:r>
-              <w:t xml:space="preserve"> per Event zurück wenn sie aktiv we</w:t>
-            </w:r>
-            <w:r>
-              <w:t>r</w:t>
-            </w:r>
-            <w:r>
-              <w:t xml:space="preserve">den und meldet neue </w:t>
+              <w:t xml:space="preserve"> per Event zurück wenn sie aktiv werden und meldet neue </w:t>
             </w:r>
             <w:r>
               <w:rPr>
@@ -866,11 +616,9 @@
             <w:pPr>
               <w:pStyle w:val="Textkrper"/>
             </w:pPr>
-            <w:proofErr w:type="spellStart"/>
             <w:r>
               <w:t>GestureChecker</w:t>
             </w:r>
-            <w:proofErr w:type="spellEnd"/>
           </w:p>
         </w:tc>
         <w:tc>
@@ -885,14 +633,12 @@
             <w:r>
               <w:t xml:space="preserve">Der </w:t>
             </w:r>
-            <w:proofErr w:type="spellStart"/>
             <w:r>
               <w:rPr>
                 <w:i/>
               </w:rPr>
               <w:t>GestureChecker</w:t>
             </w:r>
-            <w:proofErr w:type="spellEnd"/>
             <w:r>
               <w:t xml:space="preserve"> führt Buch über eine komplette Geste. Er speichert wie weit fortg</w:t>
             </w:r>
@@ -918,11 +664,9 @@
             <w:pPr>
               <w:pStyle w:val="Textkrper"/>
             </w:pPr>
-            <w:proofErr w:type="spellStart"/>
             <w:r>
               <w:t>SkeletonMath</w:t>
             </w:r>
-            <w:proofErr w:type="spellEnd"/>
           </w:p>
         </w:tc>
         <w:tc>
@@ -953,11 +697,9 @@
             <w:pPr>
               <w:pStyle w:val="Textkrper"/>
             </w:pPr>
-            <w:proofErr w:type="spellStart"/>
             <w:r>
               <w:t>SmothendSkeleton</w:t>
             </w:r>
-            <w:proofErr w:type="spellEnd"/>
           </w:p>
         </w:tc>
         <w:tc>
@@ -979,21 +721,13 @@
               <w:t>Skelette</w:t>
             </w:r>
             <w:r>
-              <w:t xml:space="preserve"> sind die Datenquelle für alle Berechnungen und damit für die </w:t>
-            </w:r>
-            <w:proofErr w:type="spellStart"/>
-            <w:r>
-              <w:t>Gestene</w:t>
+              <w:t xml:space="preserve"> sind die Datenquelle für alle Berechnungen und damit für die Gestene</w:t>
             </w:r>
             <w:r>
               <w:t>r</w:t>
             </w:r>
             <w:r>
-              <w:t>kennung</w:t>
-            </w:r>
-            <w:proofErr w:type="spellEnd"/>
-            <w:r>
-              <w:t xml:space="preserve">. Sie werden in der </w:t>
+              <w:t xml:space="preserve">kennung. Sie werden in der </w:t>
             </w:r>
             <w:r>
               <w:rPr>
@@ -1004,14 +738,12 @@
             <w:r>
               <w:t xml:space="preserve"> gespeichert und vom </w:t>
             </w:r>
-            <w:proofErr w:type="spellStart"/>
             <w:r>
               <w:rPr>
                 <w:i/>
               </w:rPr>
               <w:t>Checker</w:t>
             </w:r>
-            <w:proofErr w:type="spellEnd"/>
             <w:r>
               <w:t xml:space="preserve"> verarbeitet.</w:t>
             </w:r>
@@ -1029,6 +761,10 @@
         <w:pStyle w:val="Textkrper"/>
       </w:pPr>
       <w:r>
+        <w:rPr>
+          <w:noProof/>
+          <w:lang w:eastAsia="de-CH"/>
+        </w:rPr>
         <w:drawing>
           <wp:inline distT="0" distB="0" distL="0" distR="0">
             <wp:extent cx="6264275" cy="2929890"/>
@@ -1092,15 +828,7 @@
         <w:pStyle w:val="Textkrper"/>
       </w:pPr>
       <w:r>
-        <w:t xml:space="preserve">Der Ablauf einer </w:t>
-      </w:r>
-      <w:proofErr w:type="spellStart"/>
-      <w:r>
-        <w:t>Gestenerkennung</w:t>
-      </w:r>
-      <w:proofErr w:type="spellEnd"/>
-      <w:r>
-        <w:t xml:space="preserve"> lässt sich in drei Phasen aufteilen:</w:t>
+        <w:t>Der Ablauf einer Gestenerkennung lässt sich in drei Phasen aufteilen:</w:t>
       </w:r>
     </w:p>
     <w:p>
@@ -1231,14 +959,12 @@
       <w:r>
         <w:t xml:space="preserve"> zugeordneten </w:t>
       </w:r>
-      <w:proofErr w:type="spellStart"/>
       <w:r>
         <w:rPr>
           <w:i/>
         </w:rPr>
         <w:t>GestureCheckern</w:t>
       </w:r>
-      <w:proofErr w:type="spellEnd"/>
       <w:r>
         <w:t xml:space="preserve"> geprüft ob das aktuelle </w:t>
       </w:r>
@@ -1257,14 +983,12 @@
       <w:r>
         <w:t xml:space="preserve">ierten </w:t>
       </w:r>
-      <w:proofErr w:type="spellStart"/>
       <w:r>
         <w:rPr>
           <w:i/>
         </w:rPr>
         <w:t>Conditions</w:t>
       </w:r>
-      <w:proofErr w:type="spellEnd"/>
       <w:r>
         <w:t xml:space="preserve"> </w:t>
       </w:r>
@@ -1296,31 +1020,7 @@
         <w:ind w:left="720"/>
       </w:pPr>
       <w:r>
-        <w:t xml:space="preserve">Der </w:t>
-      </w:r>
-      <w:proofErr w:type="spellStart"/>
-      <w:r>
-        <w:t>GestureChecker</w:t>
-      </w:r>
-      <w:proofErr w:type="spellEnd"/>
-      <w:r>
-        <w:t xml:space="preserve"> führt Buch über die Reihenfolge der </w:t>
-      </w:r>
-      <w:proofErr w:type="spellStart"/>
-      <w:r>
-        <w:t>Gestenteile</w:t>
-      </w:r>
-      <w:proofErr w:type="spellEnd"/>
-      <w:r>
-        <w:t xml:space="preserve"> (</w:t>
-      </w:r>
-      <w:proofErr w:type="spellStart"/>
-      <w:r>
-        <w:t>Conditions</w:t>
-      </w:r>
-      <w:proofErr w:type="spellEnd"/>
-      <w:r>
-        <w:t>). Fall eine Geste komplett fe</w:t>
+        <w:t>Der GestureChecker führt Buch über die Reihenfolge der Gestenteile (Conditions). Fall eine Geste komplett fe</w:t>
       </w:r>
       <w:r>
         <w:t>r</w:t>
@@ -1386,10 +1086,924 @@
     </w:p>
     <w:p>
       <w:pPr>
+        <w:pStyle w:val="berschrift2"/>
+      </w:pPr>
+      <w:r>
+        <w:lastRenderedPageBreak/>
+        <w:t>Memory Management:</w:t>
+      </w:r>
+      <w:r>
+        <w:t xml:space="preserve"> Speicherzuweisung</w:t>
+      </w:r>
+      <w:r>
+        <w:t xml:space="preserve"> für Eventhandling</w:t>
+      </w:r>
+    </w:p>
+    <w:p>
+      <w:pPr>
+        <w:pStyle w:val="Textkrper"/>
+      </w:pPr>
+      <w:r>
+        <w:t>Das verwenden von Events hat den Nachteil, dass long-liv</w:t>
+      </w:r>
+      <w:r>
+        <w:t>ed</w:t>
+      </w:r>
+      <w:r>
+        <w:t xml:space="preserve"> Publisher ihre Referenzen zu Event-Subscriber im Speicher behalten und so zu Speicherlecks führen können. Unsere Applikation wurde auf Lecks geprüft und für stabil empfunden.</w:t>
+      </w:r>
+      <w:r>
+        <w:t xml:space="preserve"> </w:t>
+      </w:r>
+    </w:p>
+    <w:p>
+      <w:pPr>
+        <w:pStyle w:val="berschrift3"/>
+      </w:pPr>
+      <w:r>
+        <w:t xml:space="preserve">Analyse der </w:t>
+      </w:r>
+      <w:r>
+        <w:t>Zuweisungen</w:t>
+      </w:r>
+    </w:p>
+    <w:p>
+      <w:pPr>
+        <w:pStyle w:val="Textkrper"/>
+      </w:pPr>
+      <w:r>
+        <w:t xml:space="preserve">In folgender Tabelle sind alle EventHandler-Referenzen aufgeführt. Es ist ersichtlich, dass praktisch alle EventHandler-Referenzen vom GarbaggeCollector beim Aufräumen einer </w:t>
+      </w:r>
+      <w:r>
+        <w:rPr>
+          <w:i/>
+        </w:rPr>
+        <w:t>Person</w:t>
+      </w:r>
+      <w:r>
+        <w:t xml:space="preserve">-Instanz </w:t>
+      </w:r>
+      <w:r>
+        <w:t>indirekt im Speicher invalidiert werden</w:t>
+      </w:r>
+      <w:r>
+        <w:t>.</w:t>
+      </w:r>
+      <w:r>
+        <w:t xml:space="preserve"> Der Event im Device ist auch</w:t>
+      </w:r>
+      <w:r>
+        <w:t xml:space="preserve"> unproblematisch, da sowohl die </w:t>
+      </w:r>
+      <w:r>
+        <w:rPr>
+          <w:i/>
+        </w:rPr>
+        <w:t>KinectSensor</w:t>
+      </w:r>
+      <w:r>
+        <w:t xml:space="preserve">- als auch die </w:t>
+      </w:r>
+      <w:r>
+        <w:rPr>
+          <w:i/>
+        </w:rPr>
+        <w:t>Device</w:t>
+      </w:r>
+      <w:r>
+        <w:t>-Instanz long-lived sind.</w:t>
+      </w:r>
+    </w:p>
+    <w:p>
+      <w:pPr>
+        <w:pStyle w:val="Textkrper"/>
+      </w:pPr>
+      <w:r>
+        <w:t xml:space="preserve">Die einzige Ausnahme bildet die Verwendung der </w:t>
+      </w:r>
+      <w:r>
+        <w:rPr>
+          <w:i/>
+        </w:rPr>
+        <w:t>Timer</w:t>
+      </w:r>
+      <w:r>
+        <w:t xml:space="preserve">-Klasse im </w:t>
+      </w:r>
+      <w:r>
+        <w:rPr>
+          <w:i/>
+        </w:rPr>
+        <w:t>GestureChecker</w:t>
+      </w:r>
+      <w:r>
+        <w:t xml:space="preserve">. Der </w:t>
+      </w:r>
+      <w:r>
+        <w:rPr>
+          <w:i/>
+        </w:rPr>
+        <w:t>Timer</w:t>
+      </w:r>
+      <w:r>
+        <w:t xml:space="preserve"> registriert sich bei Syst</w:t>
+      </w:r>
+      <w:r>
+        <w:t>e</w:t>
+      </w:r>
+      <w:r>
+        <w:t>m Events</w:t>
+      </w:r>
+      <w:r>
+        <w:t xml:space="preserve">. Durch das Verwenden von vielen </w:t>
+      </w:r>
+      <w:r>
+        <w:rPr>
+          <w:i/>
+        </w:rPr>
+        <w:t>GestureCheckers</w:t>
+      </w:r>
+      <w:r>
+        <w:t xml:space="preserve"> könnte</w:t>
+      </w:r>
+      <w:r>
+        <w:t xml:space="preserve"> so</w:t>
+      </w:r>
+      <w:r>
+        <w:t xml:space="preserve"> ein</w:t>
+      </w:r>
+      <w:r>
+        <w:t xml:space="preserve"> Speicherleck</w:t>
+      </w:r>
+      <w:r>
+        <w:t xml:space="preserve"> entstehen</w:t>
+      </w:r>
+      <w:r>
+        <w:t xml:space="preserve">. Um dem vorzubeugen implementiert der </w:t>
+      </w:r>
+      <w:r>
+        <w:rPr>
+          <w:i/>
+        </w:rPr>
+        <w:t>GestureChecker</w:t>
+      </w:r>
+      <w:r>
+        <w:t xml:space="preserve"> das Inte</w:t>
+      </w:r>
+      <w:r>
+        <w:t>r</w:t>
+      </w:r>
+      <w:r>
+        <w:t xml:space="preserve">face </w:t>
+      </w:r>
+      <w:r>
+        <w:rPr>
+          <w:i/>
+        </w:rPr>
+        <w:t>IDisposable</w:t>
+      </w:r>
+      <w:r>
+        <w:t xml:space="preserve"> </w:t>
+      </w:r>
+      <w:r>
+        <w:t xml:space="preserve">und lässt den </w:t>
+      </w:r>
+      <w:r>
+        <w:rPr>
+          <w:i/>
+        </w:rPr>
+        <w:t>Timer</w:t>
+      </w:r>
+      <w:r>
+        <w:t xml:space="preserve"> seine </w:t>
+      </w:r>
+      <w:r>
+        <w:rPr>
+          <w:i/>
+        </w:rPr>
+        <w:t>EventHandler</w:t>
+      </w:r>
+      <w:r>
+        <w:t xml:space="preserve"> deregistrieren.</w:t>
+      </w:r>
+    </w:p>
+    <w:tbl>
+      <w:tblPr>
+        <w:tblStyle w:val="HellesRaster-Akzent5"/>
+        <w:tblW w:w="0" w:type="auto"/>
+        <w:tblLook w:val="04A0"/>
+      </w:tblPr>
+      <w:tblGrid>
+        <w:gridCol w:w="1668"/>
+        <w:gridCol w:w="3118"/>
+        <w:gridCol w:w="3260"/>
+        <w:gridCol w:w="2035"/>
+      </w:tblGrid>
+      <w:tr>
+        <w:trPr>
+          <w:cnfStyle w:val="100000000000"/>
+        </w:trPr>
+        <w:tc>
+          <w:tcPr>
+            <w:cnfStyle w:val="001000000000"/>
+            <w:tcW w:w="1668" w:type="dxa"/>
+          </w:tcPr>
+          <w:p>
+            <w:pPr>
+              <w:pStyle w:val="Textkrper"/>
+            </w:pPr>
+            <w:r>
+              <w:t>Klasse</w:t>
+            </w:r>
+          </w:p>
+        </w:tc>
+        <w:tc>
+          <w:tcPr>
+            <w:tcW w:w="3118" w:type="dxa"/>
+          </w:tcPr>
+          <w:p>
+            <w:pPr>
+              <w:pStyle w:val="Textkrper"/>
+              <w:cnfStyle w:val="100000000000"/>
+            </w:pPr>
+            <w:r>
+              <w:t>Publisher</w:t>
+            </w:r>
+          </w:p>
+        </w:tc>
+        <w:tc>
+          <w:tcPr>
+            <w:tcW w:w="3260" w:type="dxa"/>
+          </w:tcPr>
+          <w:p>
+            <w:pPr>
+              <w:pStyle w:val="Textkrper"/>
+              <w:cnfStyle w:val="100000000000"/>
+            </w:pPr>
+            <w:r>
+              <w:t>Subscriber</w:t>
+            </w:r>
+          </w:p>
+        </w:tc>
+        <w:tc>
+          <w:tcPr>
+            <w:tcW w:w="2035" w:type="dxa"/>
+          </w:tcPr>
+          <w:p>
+            <w:pPr>
+              <w:pStyle w:val="Textkrper"/>
+              <w:cnfStyle w:val="100000000000"/>
+              <w:rPr>
+                <w:sz w:val="16"/>
+                <w:szCs w:val="16"/>
+              </w:rPr>
+            </w:pPr>
+            <w:r>
+              <w:rPr>
+                <w:sz w:val="16"/>
+                <w:szCs w:val="16"/>
+              </w:rPr>
+              <w:t>Subscriber lebt länger oder gleich lang wie Pu</w:t>
+            </w:r>
+            <w:r>
+              <w:rPr>
+                <w:sz w:val="16"/>
+                <w:szCs w:val="16"/>
+              </w:rPr>
+              <w:t>b</w:t>
+            </w:r>
+            <w:r>
+              <w:rPr>
+                <w:sz w:val="16"/>
+                <w:szCs w:val="16"/>
+              </w:rPr>
+              <w:t>lisher</w:t>
+            </w:r>
+          </w:p>
+        </w:tc>
+      </w:tr>
+      <w:tr>
+        <w:trPr>
+          <w:cnfStyle w:val="000000100000"/>
+        </w:trPr>
+        <w:tc>
+          <w:tcPr>
+            <w:cnfStyle w:val="001000000000"/>
+            <w:tcW w:w="1668" w:type="dxa"/>
+          </w:tcPr>
+          <w:p>
+            <w:pPr>
+              <w:pStyle w:val="Textkrper"/>
+              <w:rPr>
+                <w:rFonts w:asciiTheme="minorHAnsi" w:hAnsiTheme="minorHAnsi"/>
+                <w:b w:val="0"/>
+              </w:rPr>
+            </w:pPr>
+            <w:r>
+              <w:rPr>
+                <w:rFonts w:asciiTheme="minorHAnsi" w:hAnsiTheme="minorHAnsi"/>
+                <w:b w:val="0"/>
+              </w:rPr>
+              <w:t>Condition</w:t>
+            </w:r>
+          </w:p>
+        </w:tc>
+        <w:tc>
+          <w:tcPr>
+            <w:tcW w:w="3118" w:type="dxa"/>
+          </w:tcPr>
+          <w:p>
+            <w:pPr>
+              <w:pStyle w:val="Textkrper"/>
+              <w:cnfStyle w:val="000000100000"/>
+              <w:rPr>
+                <w:rFonts w:asciiTheme="minorHAnsi" w:hAnsiTheme="minorHAnsi"/>
+              </w:rPr>
+            </w:pPr>
+            <w:r>
+              <w:rPr>
+                <w:rFonts w:asciiTheme="minorHAnsi" w:hAnsiTheme="minorHAnsi"/>
+              </w:rPr>
+              <w:t>Person.NewSkeleton</w:t>
+            </w:r>
+          </w:p>
+        </w:tc>
+        <w:tc>
+          <w:tcPr>
+            <w:tcW w:w="3260" w:type="dxa"/>
+          </w:tcPr>
+          <w:p>
+            <w:pPr>
+              <w:pStyle w:val="Textkrper"/>
+              <w:cnfStyle w:val="000000100000"/>
+            </w:pPr>
+            <w:r>
+              <w:t>Condition.check</w:t>
+            </w:r>
+          </w:p>
+        </w:tc>
+        <w:tc>
+          <w:tcPr>
+            <w:tcW w:w="2035" w:type="dxa"/>
+          </w:tcPr>
+          <w:p>
+            <w:pPr>
+              <w:pStyle w:val="Textkrper"/>
+              <w:cnfStyle w:val="000000100000"/>
+            </w:pPr>
+            <w:r>
+              <w:rPr>
+                <w:rFonts w:ascii="MS Gothic" w:eastAsia="MS Gothic" w:hAnsi="MS Gothic" w:cs="MS Gothic" w:hint="eastAsia"/>
+              </w:rPr>
+              <w:t>✔</w:t>
+            </w:r>
+          </w:p>
+        </w:tc>
+      </w:tr>
+      <w:tr>
+        <w:trPr>
+          <w:cnfStyle w:val="000000010000"/>
+        </w:trPr>
+        <w:tc>
+          <w:tcPr>
+            <w:cnfStyle w:val="001000000000"/>
+            <w:tcW w:w="1668" w:type="dxa"/>
+          </w:tcPr>
+          <w:p>
+            <w:pPr>
+              <w:pStyle w:val="Textkrper"/>
+              <w:rPr>
+                <w:rFonts w:asciiTheme="minorHAnsi" w:hAnsiTheme="minorHAnsi"/>
+                <w:b w:val="0"/>
+              </w:rPr>
+            </w:pPr>
+            <w:r>
+              <w:rPr>
+                <w:rFonts w:asciiTheme="minorHAnsi" w:hAnsiTheme="minorHAnsi"/>
+                <w:b w:val="0"/>
+              </w:rPr>
+              <w:t>Device</w:t>
+            </w:r>
+          </w:p>
+        </w:tc>
+        <w:tc>
+          <w:tcPr>
+            <w:tcW w:w="3118" w:type="dxa"/>
+          </w:tcPr>
+          <w:p>
+            <w:pPr>
+              <w:pStyle w:val="Textkrper"/>
+              <w:cnfStyle w:val="000000010000"/>
+              <w:rPr>
+                <w:rFonts w:asciiTheme="minorHAnsi" w:hAnsiTheme="minorHAnsi"/>
+              </w:rPr>
+            </w:pPr>
+            <w:r>
+              <w:rPr>
+                <w:rFonts w:asciiTheme="minorHAnsi" w:hAnsiTheme="minorHAnsi"/>
+              </w:rPr>
+              <w:t>KinectSensor</w:t>
+            </w:r>
+            <w:r>
+              <w:rPr>
+                <w:rFonts w:asciiTheme="minorHAnsi" w:hAnsiTheme="minorHAnsi"/>
+              </w:rPr>
+              <w:t>.SkeletonFrameReady</w:t>
+            </w:r>
+          </w:p>
+        </w:tc>
+        <w:tc>
+          <w:tcPr>
+            <w:tcW w:w="3260" w:type="dxa"/>
+          </w:tcPr>
+          <w:p>
+            <w:pPr>
+              <w:pStyle w:val="Textkrper"/>
+              <w:cnfStyle w:val="000000010000"/>
+            </w:pPr>
+            <w:r>
+              <w:t>Device.NewSkeletons</w:t>
+            </w:r>
+          </w:p>
+        </w:tc>
+        <w:tc>
+          <w:tcPr>
+            <w:tcW w:w="2035" w:type="dxa"/>
+          </w:tcPr>
+          <w:p>
+            <w:pPr>
+              <w:pStyle w:val="Textkrper"/>
+              <w:cnfStyle w:val="000000010000"/>
+            </w:pPr>
+            <w:r>
+              <w:rPr>
+                <w:rFonts w:ascii="MS Gothic" w:eastAsia="MS Gothic" w:hAnsi="MS Gothic" w:cs="MS Gothic" w:hint="eastAsia"/>
+              </w:rPr>
+              <w:t>✔</w:t>
+            </w:r>
+          </w:p>
+        </w:tc>
+      </w:tr>
+      <w:tr>
+        <w:trPr>
+          <w:cnfStyle w:val="000000100000"/>
+        </w:trPr>
+        <w:tc>
+          <w:tcPr>
+            <w:cnfStyle w:val="001000000000"/>
+            <w:tcW w:w="1668" w:type="dxa"/>
+          </w:tcPr>
+          <w:p>
+            <w:pPr>
+              <w:pStyle w:val="Textkrper"/>
+              <w:rPr>
+                <w:rFonts w:asciiTheme="minorHAnsi" w:hAnsiTheme="minorHAnsi"/>
+                <w:b w:val="0"/>
+              </w:rPr>
+            </w:pPr>
+            <w:r>
+              <w:rPr>
+                <w:rFonts w:asciiTheme="minorHAnsi" w:hAnsiTheme="minorHAnsi"/>
+                <w:b w:val="0"/>
+              </w:rPr>
+              <w:t>Device</w:t>
+            </w:r>
+          </w:p>
+        </w:tc>
+        <w:tc>
+          <w:tcPr>
+            <w:tcW w:w="3118" w:type="dxa"/>
+          </w:tcPr>
+          <w:p>
+            <w:pPr>
+              <w:pStyle w:val="Textkrper"/>
+              <w:cnfStyle w:val="000000100000"/>
+              <w:rPr>
+                <w:rFonts w:asciiTheme="minorHAnsi" w:hAnsiTheme="minorHAnsi"/>
+              </w:rPr>
+            </w:pPr>
+            <w:r>
+              <w:rPr>
+                <w:rFonts w:asciiTheme="minorHAnsi" w:hAnsiTheme="minorHAnsi"/>
+              </w:rPr>
+              <w:t>Person.OnWave</w:t>
+            </w:r>
+          </w:p>
+        </w:tc>
+        <w:tc>
+          <w:tcPr>
+            <w:tcW w:w="3260" w:type="dxa"/>
+          </w:tcPr>
+          <w:p>
+            <w:pPr>
+              <w:pStyle w:val="Textkrper"/>
+              <w:cnfStyle w:val="000000100000"/>
+            </w:pPr>
+            <w:r>
+              <w:t>Device.personWaved</w:t>
+            </w:r>
+          </w:p>
+        </w:tc>
+        <w:tc>
+          <w:tcPr>
+            <w:tcW w:w="2035" w:type="dxa"/>
+          </w:tcPr>
+          <w:p>
+            <w:pPr>
+              <w:pStyle w:val="Textkrper"/>
+              <w:cnfStyle w:val="000000100000"/>
+              <w:rPr>
+                <w:b/>
+              </w:rPr>
+            </w:pPr>
+            <w:r>
+              <w:rPr>
+                <w:rFonts w:ascii="MS Gothic" w:eastAsia="MS Gothic" w:hAnsi="MS Gothic" w:cs="MS Gothic" w:hint="eastAsia"/>
+              </w:rPr>
+              <w:t>✔</w:t>
+            </w:r>
+          </w:p>
+        </w:tc>
+      </w:tr>
+      <w:tr>
+        <w:trPr>
+          <w:cnfStyle w:val="000000010000"/>
+        </w:trPr>
+        <w:tc>
+          <w:tcPr>
+            <w:cnfStyle w:val="001000000000"/>
+            <w:tcW w:w="1668" w:type="dxa"/>
+          </w:tcPr>
+          <w:p>
+            <w:pPr>
+              <w:pStyle w:val="Textkrper"/>
+              <w:rPr>
+                <w:rFonts w:asciiTheme="minorHAnsi" w:hAnsiTheme="minorHAnsi"/>
+                <w:b w:val="0"/>
+              </w:rPr>
+            </w:pPr>
+            <w:r>
+              <w:rPr>
+                <w:rFonts w:asciiTheme="minorHAnsi" w:hAnsiTheme="minorHAnsi"/>
+                <w:b w:val="0"/>
+              </w:rPr>
+              <w:t>GestureChecker</w:t>
+            </w:r>
+          </w:p>
+        </w:tc>
+        <w:tc>
+          <w:tcPr>
+            <w:tcW w:w="3118" w:type="dxa"/>
+          </w:tcPr>
+          <w:p>
+            <w:pPr>
+              <w:pStyle w:val="Textkrper"/>
+              <w:cnfStyle w:val="000000010000"/>
+              <w:rPr>
+                <w:rFonts w:asciiTheme="minorHAnsi" w:hAnsiTheme="minorHAnsi"/>
+              </w:rPr>
+            </w:pPr>
+            <w:r>
+              <w:rPr>
+                <w:rFonts w:asciiTheme="minorHAnsi" w:hAnsiTheme="minorHAnsi"/>
+              </w:rPr>
+              <w:t>Condition.Succeeded</w:t>
+            </w:r>
+          </w:p>
+        </w:tc>
+        <w:tc>
+          <w:tcPr>
+            <w:tcW w:w="3260" w:type="dxa"/>
+          </w:tcPr>
+          <w:p>
+            <w:pPr>
+              <w:pStyle w:val="Textkrper"/>
+              <w:cnfStyle w:val="000000010000"/>
+            </w:pPr>
+            <w:r>
+              <w:t>GestureChecker.ConditionComplete</w:t>
+            </w:r>
+          </w:p>
+        </w:tc>
+        <w:tc>
+          <w:tcPr>
+            <w:tcW w:w="2035" w:type="dxa"/>
+          </w:tcPr>
+          <w:p>
+            <w:pPr>
+              <w:pStyle w:val="Textkrper"/>
+              <w:cnfStyle w:val="000000010000"/>
+            </w:pPr>
+            <w:r>
+              <w:rPr>
+                <w:rFonts w:ascii="MS Gothic" w:eastAsia="MS Gothic" w:hAnsi="MS Gothic" w:cs="MS Gothic" w:hint="eastAsia"/>
+              </w:rPr>
+              <w:t>✔</w:t>
+            </w:r>
+          </w:p>
+        </w:tc>
+      </w:tr>
+      <w:tr>
+        <w:trPr>
+          <w:cnfStyle w:val="000000100000"/>
+        </w:trPr>
+        <w:tc>
+          <w:tcPr>
+            <w:cnfStyle w:val="001000000000"/>
+            <w:tcW w:w="1668" w:type="dxa"/>
+          </w:tcPr>
+          <w:p>
+            <w:pPr>
+              <w:pStyle w:val="Textkrper"/>
+              <w:rPr>
+                <w:rFonts w:asciiTheme="minorHAnsi" w:hAnsiTheme="minorHAnsi"/>
+                <w:b w:val="0"/>
+              </w:rPr>
+            </w:pPr>
+            <w:r>
+              <w:rPr>
+                <w:rFonts w:asciiTheme="minorHAnsi" w:hAnsiTheme="minorHAnsi"/>
+                <w:b w:val="0"/>
+              </w:rPr>
+              <w:t>GestureChecker</w:t>
+            </w:r>
+          </w:p>
+        </w:tc>
+        <w:tc>
+          <w:tcPr>
+            <w:tcW w:w="3118" w:type="dxa"/>
+          </w:tcPr>
+          <w:p>
+            <w:pPr>
+              <w:pStyle w:val="Textkrper"/>
+              <w:cnfStyle w:val="000000100000"/>
+              <w:rPr>
+                <w:rFonts w:asciiTheme="minorHAnsi" w:hAnsiTheme="minorHAnsi"/>
+              </w:rPr>
+            </w:pPr>
+            <w:r>
+              <w:rPr>
+                <w:rFonts w:asciiTheme="minorHAnsi" w:hAnsiTheme="minorHAnsi"/>
+              </w:rPr>
+              <w:t>Condition.Failed</w:t>
+            </w:r>
+          </w:p>
+        </w:tc>
+        <w:tc>
+          <w:tcPr>
+            <w:tcW w:w="3260" w:type="dxa"/>
+          </w:tcPr>
+          <w:p>
+            <w:pPr>
+              <w:pStyle w:val="Textkrper"/>
+              <w:cnfStyle w:val="000000100000"/>
+            </w:pPr>
+            <w:r>
+              <w:t>GestureChecker.ConditionFailed</w:t>
+            </w:r>
+          </w:p>
+        </w:tc>
+        <w:tc>
+          <w:tcPr>
+            <w:tcW w:w="2035" w:type="dxa"/>
+          </w:tcPr>
+          <w:p>
+            <w:pPr>
+              <w:pStyle w:val="Textkrper"/>
+              <w:cnfStyle w:val="000000100000"/>
+            </w:pPr>
+            <w:r>
+              <w:rPr>
+                <w:rFonts w:ascii="MS Gothic" w:eastAsia="MS Gothic" w:hAnsi="MS Gothic" w:cs="MS Gothic" w:hint="eastAsia"/>
+              </w:rPr>
+              <w:t>✔</w:t>
+            </w:r>
+          </w:p>
+        </w:tc>
+      </w:tr>
+      <w:tr>
+        <w:trPr>
+          <w:cnfStyle w:val="000000010000"/>
+        </w:trPr>
+        <w:tc>
+          <w:tcPr>
+            <w:cnfStyle w:val="001000000000"/>
+            <w:tcW w:w="1668" w:type="dxa"/>
+            <w:shd w:val="clear" w:color="auto" w:fill="E5B8B7" w:themeFill="accent2" w:themeFillTint="66"/>
+          </w:tcPr>
+          <w:p>
+            <w:pPr>
+              <w:pStyle w:val="Textkrper"/>
+              <w:rPr>
+                <w:rFonts w:asciiTheme="minorHAnsi" w:hAnsiTheme="minorHAnsi"/>
+                <w:b w:val="0"/>
+              </w:rPr>
+            </w:pPr>
+            <w:r>
+              <w:rPr>
+                <w:rFonts w:asciiTheme="minorHAnsi" w:hAnsiTheme="minorHAnsi"/>
+                <w:b w:val="0"/>
+              </w:rPr>
+              <w:t>GestureChecker</w:t>
+            </w:r>
+          </w:p>
+        </w:tc>
+        <w:tc>
+          <w:tcPr>
+            <w:tcW w:w="3118" w:type="dxa"/>
+            <w:shd w:val="clear" w:color="auto" w:fill="E5B8B7" w:themeFill="accent2" w:themeFillTint="66"/>
+          </w:tcPr>
+          <w:p>
+            <w:pPr>
+              <w:pStyle w:val="Textkrper"/>
+              <w:cnfStyle w:val="000000010000"/>
+              <w:rPr>
+                <w:rFonts w:asciiTheme="minorHAnsi" w:hAnsiTheme="minorHAnsi"/>
+              </w:rPr>
+            </w:pPr>
+            <w:r>
+              <w:rPr>
+                <w:rFonts w:asciiTheme="minorHAnsi" w:hAnsiTheme="minorHAnsi"/>
+              </w:rPr>
+              <w:t>Timer.Elapsed</w:t>
+            </w:r>
+          </w:p>
+        </w:tc>
+        <w:tc>
+          <w:tcPr>
+            <w:tcW w:w="3260" w:type="dxa"/>
+            <w:shd w:val="clear" w:color="auto" w:fill="E5B8B7" w:themeFill="accent2" w:themeFillTint="66"/>
+          </w:tcPr>
+          <w:p>
+            <w:pPr>
+              <w:pStyle w:val="Textkrper"/>
+              <w:cnfStyle w:val="000000010000"/>
+            </w:pPr>
+            <w:r>
+              <w:t>GestureChecker.Timeout</w:t>
+            </w:r>
+          </w:p>
+        </w:tc>
+        <w:tc>
+          <w:tcPr>
+            <w:tcW w:w="2035" w:type="dxa"/>
+            <w:shd w:val="clear" w:color="auto" w:fill="E5B8B7" w:themeFill="accent2" w:themeFillTint="66"/>
+          </w:tcPr>
+          <w:p>
+            <w:pPr>
+              <w:pStyle w:val="Textkrper"/>
+              <w:cnfStyle w:val="000000010000"/>
+              <w:rPr>
+                <w:b/>
+              </w:rPr>
+            </w:pPr>
+            <w:r>
+              <w:rPr>
+                <w:rFonts w:ascii="MS Gothic" w:eastAsia="MS Gothic" w:hAnsi="MS Gothic" w:cs="MS Gothic"/>
+                <w:b/>
+              </w:rPr>
+              <w:t>✘</w:t>
+            </w:r>
+          </w:p>
+        </w:tc>
+      </w:tr>
+      <w:tr>
+        <w:trPr>
+          <w:cnfStyle w:val="000000100000"/>
+        </w:trPr>
+        <w:tc>
+          <w:tcPr>
+            <w:cnfStyle w:val="001000000000"/>
+            <w:tcW w:w="1668" w:type="dxa"/>
+          </w:tcPr>
+          <w:p>
+            <w:pPr>
+              <w:pStyle w:val="Textkrper"/>
+              <w:rPr>
+                <w:rFonts w:asciiTheme="minorHAnsi" w:hAnsiTheme="minorHAnsi"/>
+                <w:b w:val="0"/>
+              </w:rPr>
+            </w:pPr>
+            <w:r>
+              <w:rPr>
+                <w:rFonts w:asciiTheme="minorHAnsi" w:hAnsiTheme="minorHAnsi"/>
+                <w:b w:val="0"/>
+              </w:rPr>
+              <w:t>Person</w:t>
+            </w:r>
+          </w:p>
+        </w:tc>
+        <w:tc>
+          <w:tcPr>
+            <w:tcW w:w="3118" w:type="dxa"/>
+          </w:tcPr>
+          <w:p>
+            <w:pPr>
+              <w:pStyle w:val="Textkrper"/>
+              <w:cnfStyle w:val="000000100000"/>
+              <w:rPr>
+                <w:rFonts w:asciiTheme="minorHAnsi" w:hAnsiTheme="minorHAnsi"/>
+              </w:rPr>
+            </w:pPr>
+            <w:r>
+              <w:rPr>
+                <w:rFonts w:asciiTheme="minorHAnsi" w:hAnsiTheme="minorHAnsi"/>
+              </w:rPr>
+              <w:t>GestureChecker.*</w:t>
+            </w:r>
+          </w:p>
+        </w:tc>
+        <w:tc>
+          <w:tcPr>
+            <w:tcW w:w="3260" w:type="dxa"/>
+          </w:tcPr>
+          <w:p>
+            <w:pPr>
+              <w:pStyle w:val="Textkrper"/>
+              <w:cnfStyle w:val="000000100000"/>
+            </w:pPr>
+            <w:r>
+              <w:t>Person.*</w:t>
+            </w:r>
+          </w:p>
+        </w:tc>
+        <w:tc>
+          <w:tcPr>
+            <w:tcW w:w="2035" w:type="dxa"/>
+          </w:tcPr>
+          <w:p>
+            <w:pPr>
+              <w:pStyle w:val="Textkrper"/>
+              <w:cnfStyle w:val="000000100000"/>
+            </w:pPr>
+            <w:r>
+              <w:rPr>
+                <w:rFonts w:ascii="MS Gothic" w:eastAsia="MS Gothic" w:hAnsi="MS Gothic" w:cs="MS Gothic" w:hint="eastAsia"/>
+              </w:rPr>
+              <w:t>✔</w:t>
+            </w:r>
+          </w:p>
+        </w:tc>
+      </w:tr>
+    </w:tbl>
+    <w:p>
+      <w:pPr>
+        <w:pStyle w:val="Textkrper"/>
+      </w:pPr>
+      <w:r>
+        <w:t xml:space="preserve">Bemerkung: </w:t>
+      </w:r>
+      <w:r>
+        <w:t xml:space="preserve">Der Publisher hält </w:t>
+      </w:r>
+      <w:r>
+        <w:t xml:space="preserve">jeweils </w:t>
+      </w:r>
+      <w:r>
+        <w:t>e</w:t>
+      </w:r>
+      <w:r>
+        <w:t xml:space="preserve">ine Referenz auf den Subscriber, nicht </w:t>
+      </w:r>
+      <w:r>
+        <w:t xml:space="preserve">aber </w:t>
+      </w:r>
+      <w:r>
+        <w:t>umgekehrt.</w:t>
+      </w:r>
+    </w:p>
+    <w:p>
+      <w:pPr>
+        <w:pStyle w:val="berschrift3"/>
+      </w:pPr>
+      <w:r>
+        <w:t>Auswertung</w:t>
+      </w:r>
+    </w:p>
+    <w:p>
+      <w:pPr>
+        <w:pStyle w:val="Textkrper"/>
+      </w:pPr>
+      <w:r>
+        <w:t>Zum Testen der Stabilität des Speichers wurde ein Device</w:t>
+      </w:r>
+      <w:r>
+        <w:t xml:space="preserve"> vorgetäuscht und viele User Events provoziert.</w:t>
+      </w:r>
+    </w:p>
+    <w:p>
+      <w:pPr>
+        <w:pStyle w:val="Textkrper"/>
+      </w:pPr>
+      <w:r>
+        <w:t>Da eine Person-Instanz jeweils nur während der Bedienungszeit existiert, sind die verwendeten Events unproblematisch. Der Speicher wird nicht zu sehr beansprucht.</w:t>
+      </w:r>
+    </w:p>
+    <w:p>
+      <w:pPr>
         <w:pStyle w:val="berschrift1"/>
       </w:pPr>
       <w:r>
-        <w:lastRenderedPageBreak/>
         <w:t>Äussere Architektur (API)</w:t>
       </w:r>
     </w:p>
@@ -1420,26 +2034,13 @@
         <w:t xml:space="preserve">API </w:t>
       </w:r>
       <w:r>
-        <w:t xml:space="preserve">wird in verschiedenen </w:t>
-      </w:r>
-      <w:proofErr w:type="spellStart"/>
-      <w:r>
-        <w:t>Layern</w:t>
-      </w:r>
-      <w:proofErr w:type="spellEnd"/>
+        <w:t>wird in verschiedenen Layern</w:t>
+      </w:r>
       <w:r>
         <w:t xml:space="preserve"> auf</w:t>
       </w:r>
       <w:r>
-        <w:t xml:space="preserve">gebaut. Der Benutzer des </w:t>
-      </w:r>
-      <w:proofErr w:type="spellStart"/>
-      <w:r>
-        <w:t>Gestenerkennungsframework</w:t>
-      </w:r>
-      <w:proofErr w:type="spellEnd"/>
-      <w:r>
-        <w:t xml:space="preserve"> kann entscheiden, welchen Layer und damit auch welche Komplexität er benutzen will. </w:t>
+        <w:t xml:space="preserve">gebaut. Der Benutzer des Gestenerkennungsframework kann entscheiden, welchen Layer und damit auch welche Komplexität er benutzen will. </w:t>
       </w:r>
       <w:r>
         <w:t>Das h</w:t>
@@ -1463,10 +2064,7 @@
         <w:t xml:space="preserve"> eigene </w:t>
       </w:r>
       <w:r>
-        <w:t>Gesten zu defini</w:t>
-      </w:r>
-      <w:r>
-        <w:t>e</w:t>
+        <w:t>Gesten zu definie</w:t>
       </w:r>
       <w:r>
         <w:t xml:space="preserve">ren oder auf Low-Level </w:t>
@@ -1500,9 +2098,6 @@
       </w:r>
       <w:bookmarkStart w:id="0" w:name="_GoBack"/>
       <w:bookmarkEnd w:id="0"/>
-      <w:r>
-        <w:t xml:space="preserve"> </w:t>
-      </w:r>
     </w:p>
     <w:p>
       <w:pPr>
@@ -1615,14 +2210,12 @@
             <w:r>
               <w:t xml:space="preserve"> indem man sich beim </w:t>
             </w:r>
-            <w:proofErr w:type="spellStart"/>
             <w:r>
               <w:rPr>
                 <w:i/>
               </w:rPr>
               <w:t>NewPerson</w:t>
             </w:r>
-            <w:proofErr w:type="spellEnd"/>
             <w:r>
               <w:t xml:space="preserve">-Event registriert. Nach dem Aufruf von </w:t>
             </w:r>
@@ -1653,18 +2246,15 @@
             <w:r>
               <w:t xml:space="preserve">. Die bei </w:t>
             </w:r>
-            <w:proofErr w:type="spellStart"/>
             <w:r>
               <w:rPr>
                 <w:i/>
               </w:rPr>
               <w:t>NewPerson</w:t>
             </w:r>
-            <w:proofErr w:type="spellEnd"/>
             <w:r>
               <w:t xml:space="preserve"> registrierten Funktionen werden jetzt mit dem </w:t>
             </w:r>
-            <w:proofErr w:type="spellStart"/>
             <w:r>
               <w:rPr>
                 <w:i/>
@@ -1681,21 +2271,9 @@
               <w:rPr>
                 <w:i/>
               </w:rPr>
-              <w:t>PersonEve</w:t>
-            </w:r>
-            <w:r>
-              <w:rPr>
-                <w:i/>
-              </w:rPr>
-              <w:t>n</w:t>
-            </w:r>
-            <w:r>
-              <w:rPr>
-                <w:i/>
-              </w:rPr>
-              <w:t>tArgs</w:t>
-            </w:r>
-            <w:proofErr w:type="spellEnd"/>
+              <w:lastRenderedPageBreak/>
+              <w:t>PersonEventArgs</w:t>
+            </w:r>
             <w:r>
               <w:t>-Parameter aufgerufen. Jener enthält jeweils eine neue Person.</w:t>
             </w:r>
@@ -1708,14 +2286,12 @@
             <w:r>
               <w:t xml:space="preserve">Der </w:t>
             </w:r>
-            <w:proofErr w:type="spellStart"/>
             <w:r>
               <w:rPr>
                 <w:i/>
               </w:rPr>
               <w:t>PersonActive</w:t>
             </w:r>
-            <w:proofErr w:type="spellEnd"/>
             <w:r>
               <w:t xml:space="preserve">-Event wird gefeuert, wenn sich eine </w:t>
             </w:r>
@@ -1728,26 +2304,12 @@
             <w:r>
               <w:t xml:space="preserve"> einloggt. Im </w:t>
             </w:r>
-            <w:proofErr w:type="spellStart"/>
             <w:r>
               <w:rPr>
                 <w:i/>
               </w:rPr>
-              <w:t>Act</w:t>
-            </w:r>
-            <w:r>
-              <w:rPr>
-                <w:i/>
-              </w:rPr>
-              <w:t>i</w:t>
-            </w:r>
-            <w:r>
-              <w:rPr>
-                <w:i/>
-              </w:rPr>
-              <w:t>vePersonEventArgs</w:t>
-            </w:r>
-            <w:proofErr w:type="spellEnd"/>
+              <w:t>ActivePersonEventArgs</w:t>
+            </w:r>
             <w:r>
               <w:t xml:space="preserve">-Parameter wird diese </w:t>
             </w:r>
@@ -1777,6 +2339,7 @@
               <w:pStyle w:val="Textkrper"/>
             </w:pPr>
             <w:r>
+              <w:lastRenderedPageBreak/>
               <w:t>Person</w:t>
             </w:r>
           </w:p>
@@ -1800,23 +2363,7 @@
               <w:t>Person</w:t>
             </w:r>
             <w:r>
-              <w:t xml:space="preserve">-Instanz können </w:t>
-            </w:r>
-            <w:proofErr w:type="spellStart"/>
-            <w:r>
-              <w:t>Gestenreaktionen</w:t>
-            </w:r>
-            <w:proofErr w:type="spellEnd"/>
-            <w:r>
-              <w:t xml:space="preserve"> registriert werden. </w:t>
-            </w:r>
-            <w:proofErr w:type="spellStart"/>
-            <w:r>
-              <w:t>Momentant</w:t>
-            </w:r>
-            <w:proofErr w:type="spellEnd"/>
-            <w:r>
-              <w:t xml:space="preserve"> sind dies die folgenden:</w:t>
+              <w:t>-Instanz können Gestenreaktionen registriert werden. Momentant sind dies die folgenden:</w:t>
             </w:r>
           </w:p>
           <w:p>
@@ -1828,14 +2375,12 @@
               </w:numPr>
               <w:cnfStyle w:val="000000010000"/>
             </w:pPr>
-            <w:proofErr w:type="spellStart"/>
             <w:r>
               <w:rPr>
                 <w:i/>
               </w:rPr>
               <w:t>OnZoom</w:t>
             </w:r>
-            <w:proofErr w:type="spellEnd"/>
             <w:r>
               <w:t>: übermittelt den Zoomfaktor</w:t>
             </w:r>
@@ -1849,14 +2394,12 @@
               </w:numPr>
               <w:cnfStyle w:val="000000010000"/>
             </w:pPr>
-            <w:proofErr w:type="spellStart"/>
             <w:r>
               <w:rPr>
                 <w:i/>
               </w:rPr>
               <w:t>OnSwipe</w:t>
             </w:r>
-            <w:proofErr w:type="spellEnd"/>
             <w:r>
               <w:t>: signalisiert eine Wisch-Geste</w:t>
             </w:r>
@@ -1870,14 +2413,12 @@
               </w:numPr>
               <w:cnfStyle w:val="000000010000"/>
             </w:pPr>
-            <w:proofErr w:type="spellStart"/>
             <w:r>
               <w:rPr>
                 <w:i/>
               </w:rPr>
               <w:t>OnWave</w:t>
             </w:r>
-            <w:proofErr w:type="spellEnd"/>
             <w:r>
               <w:t>: signalisiert Winken</w:t>
             </w:r>
@@ -2034,7 +2575,7 @@
         <w:noProof/>
         <w:color w:val="595959" w:themeColor="text1" w:themeTint="A6"/>
       </w:rPr>
-      <w:t>2</w:t>
+      <w:t>5</w:t>
     </w:r>
     <w:r>
       <w:rPr>
@@ -2077,7 +2618,7 @@
         <w:noProof/>
         <w:color w:val="595959" w:themeColor="text1" w:themeTint="A6"/>
       </w:rPr>
-      <w:t>5</w:t>
+      <w:t>6</w:t>
     </w:r>
     <w:r>
       <w:rPr>
@@ -2155,43 +2696,19 @@
     <w:r>
       <w:t xml:space="preserve"> - </w:t>
     </w:r>
-    <w:r>
-      <w:fldChar w:fldCharType="begin"/>
-    </w:r>
-    <w:r>
-      <w:instrText xml:space="preserve"> DOCPROPERTY  is_LastChangeDate  \* MERGEFORMAT </w:instrText>
-    </w:r>
-    <w:r>
-      <w:fldChar w:fldCharType="separate"/>
-    </w:r>
-    <w:proofErr w:type="spellStart"/>
-    <w:r>
-      <w:t>LastChangeDate</w:t>
-    </w:r>
-    <w:proofErr w:type="spellEnd"/>
-    <w:r>
-      <w:fldChar w:fldCharType="end"/>
-    </w:r>
+    <w:fldSimple w:instr=" DOCPROPERTY  is_LastChangeDate  \* MERGEFORMAT ">
+      <w:r>
+        <w:t>LastChangeDate</w:t>
+      </w:r>
+    </w:fldSimple>
     <w:r>
       <w:t xml:space="preserve"> - </w:t>
     </w:r>
-    <w:r>
-      <w:fldChar w:fldCharType="begin"/>
-    </w:r>
-    <w:r>
-      <w:instrText xml:space="preserve"> DOCPROPERTY  IS_LastRevisionNumber  \* MERGEFORMAT </w:instrText>
-    </w:r>
-    <w:r>
-      <w:fldChar w:fldCharType="separate"/>
-    </w:r>
-    <w:proofErr w:type="spellStart"/>
-    <w:r>
-      <w:t>LastRevisionNumber</w:t>
-    </w:r>
-    <w:proofErr w:type="spellEnd"/>
-    <w:r>
-      <w:fldChar w:fldCharType="end"/>
-    </w:r>
+    <w:fldSimple w:instr=" DOCPROPERTY  IS_LastRevisionNumber  \* MERGEFORMAT ">
+      <w:r>
+        <w:t>LastRevisionNumber</w:t>
+      </w:r>
+    </w:fldSimple>
     <w:r>
       <w:t xml:space="preserve"> </w:t>
     </w:r>
@@ -2431,39 +2948,7 @@
         <w:snapToGrid w:val="0"/>
         <w:color w:val="595959" w:themeColor="text1" w:themeTint="A6"/>
       </w:rPr>
-      <w:t xml:space="preserve">eering AG    </w:t>
-    </w:r>
-    <w:proofErr w:type="spellStart"/>
-    <w:r>
-      <w:rPr>
-        <w:snapToGrid w:val="0"/>
-        <w:color w:val="595959" w:themeColor="text1" w:themeTint="A6"/>
-      </w:rPr>
-      <w:t>Querstrasse</w:t>
-    </w:r>
-    <w:proofErr w:type="spellEnd"/>
-    <w:r>
-      <w:rPr>
-        <w:snapToGrid w:val="0"/>
-        <w:color w:val="595959" w:themeColor="text1" w:themeTint="A6"/>
-      </w:rPr>
-      <w:t xml:space="preserve"> 17    CH-8951 </w:t>
-    </w:r>
-    <w:proofErr w:type="spellStart"/>
-    <w:r>
-      <w:rPr>
-        <w:snapToGrid w:val="0"/>
-        <w:color w:val="595959" w:themeColor="text1" w:themeTint="A6"/>
-      </w:rPr>
-      <w:t>Fahrweid</w:t>
-    </w:r>
-    <w:proofErr w:type="spellEnd"/>
-    <w:r>
-      <w:rPr>
-        <w:snapToGrid w:val="0"/>
-        <w:color w:val="595959" w:themeColor="text1" w:themeTint="A6"/>
-      </w:rPr>
-      <w:t xml:space="preserve">    </w:t>
+      <w:t xml:space="preserve">eering AG    Querstrasse 17    CH-8951 Fahrweid    </w:t>
     </w:r>
     <w:r>
       <w:rPr>
@@ -2566,55 +3051,13 @@
                         <w:rPr>
                           <w:snapToGrid w:val="0"/>
                         </w:rPr>
-                        <w:t xml:space="preserve">Mettler &amp; Fuchs AG    </w:t>
-                      </w:r>
-                      <w:proofErr w:type="spellStart"/>
-                      <w:r>
-                        <w:rPr>
-                          <w:snapToGrid w:val="0"/>
-                        </w:rPr>
-                        <w:t>Querstrasse</w:t>
-                      </w:r>
-                      <w:proofErr w:type="spellEnd"/>
-                      <w:r>
-                        <w:rPr>
-                          <w:snapToGrid w:val="0"/>
-                        </w:rPr>
-                        <w:t xml:space="preserve"> 17    CH-8951 </w:t>
-                      </w:r>
-                      <w:proofErr w:type="spellStart"/>
-                      <w:r>
-                        <w:rPr>
-                          <w:snapToGrid w:val="0"/>
-                        </w:rPr>
-                        <w:t>Fah</w:t>
+                        <w:t>Mettler &amp; Fuchs AG    Querstrasse 17    CH-8951 Fah</w:t>
                       </w:r>
                       <w:r>
                         <w:rPr>
                           <w:snapToGrid w:val="0"/>
                         </w:rPr>
-                        <w:t>rweid</w:t>
-                      </w:r>
-                      <w:proofErr w:type="spellEnd"/>
-                      <w:r>
-                        <w:rPr>
-                          <w:snapToGrid w:val="0"/>
-                        </w:rPr>
-                        <w:t xml:space="preserve">    </w:t>
-                      </w:r>
-                      <w:proofErr w:type="spellStart"/>
-                      <w:r>
-                        <w:rPr>
-                          <w:snapToGrid w:val="0"/>
-                        </w:rPr>
-                        <w:t>tel</w:t>
-                      </w:r>
-                      <w:proofErr w:type="spellEnd"/>
-                      <w:r>
-                        <w:rPr>
-                          <w:snapToGrid w:val="0"/>
-                        </w:rPr>
-                        <w:t xml:space="preserve"> +4144 745 1818    </w:t>
+                        <w:t xml:space="preserve">rweid    tel +4144 745 1818    </w:t>
                       </w:r>
                       <w:hyperlink r:id="rId1" w:history="1">
                         <w:r>
@@ -4894,6 +5337,76 @@
         <w:tcBorders>
           <w:top w:val="nil"/>
         </w:tcBorders>
+      </w:tcPr>
+    </w:tblStylePr>
+  </w:style>
+  <w:style w:type="table" w:styleId="MittleresRaster1-Akzent5">
+    <w:name w:val="Medium Grid 1 Accent 5"/>
+    <w:basedOn w:val="NormaleTabelle"/>
+    <w:uiPriority w:val="67"/>
+    <w:rsid w:val="001A4B7B"/>
+    <w:tblPr>
+      <w:tblStyleRowBandSize w:val="1"/>
+      <w:tblStyleColBandSize w:val="1"/>
+      <w:tblInd w:w="0" w:type="dxa"/>
+      <w:tblBorders>
+        <w:top w:val="single" w:sz="8" w:space="0" w:color="78C0D4" w:themeColor="accent5" w:themeTint="BF"/>
+        <w:left w:val="single" w:sz="8" w:space="0" w:color="78C0D4" w:themeColor="accent5" w:themeTint="BF"/>
+        <w:bottom w:val="single" w:sz="8" w:space="0" w:color="78C0D4" w:themeColor="accent5" w:themeTint="BF"/>
+        <w:right w:val="single" w:sz="8" w:space="0" w:color="78C0D4" w:themeColor="accent5" w:themeTint="BF"/>
+        <w:insideH w:val="single" w:sz="8" w:space="0" w:color="78C0D4" w:themeColor="accent5" w:themeTint="BF"/>
+        <w:insideV w:val="single" w:sz="8" w:space="0" w:color="78C0D4" w:themeColor="accent5" w:themeTint="BF"/>
+      </w:tblBorders>
+      <w:tblCellMar>
+        <w:top w:w="0" w:type="dxa"/>
+        <w:left w:w="108" w:type="dxa"/>
+        <w:bottom w:w="0" w:type="dxa"/>
+        <w:right w:w="108" w:type="dxa"/>
+      </w:tblCellMar>
+    </w:tblPr>
+    <w:tcPr>
+      <w:shd w:val="clear" w:color="auto" w:fill="D2EAF1" w:themeFill="accent5" w:themeFillTint="3F"/>
+    </w:tcPr>
+    <w:tblStylePr w:type="firstRow">
+      <w:rPr>
+        <w:b/>
+        <w:bCs/>
+      </w:rPr>
+    </w:tblStylePr>
+    <w:tblStylePr w:type="lastRow">
+      <w:rPr>
+        <w:b/>
+        <w:bCs/>
+      </w:rPr>
+      <w:tblPr/>
+      <w:tcPr>
+        <w:tcBorders>
+          <w:top w:val="single" w:sz="18" w:space="0" w:color="78C0D4" w:themeColor="accent5" w:themeTint="BF"/>
+        </w:tcBorders>
+      </w:tcPr>
+    </w:tblStylePr>
+    <w:tblStylePr w:type="firstCol">
+      <w:rPr>
+        <w:b/>
+        <w:bCs/>
+      </w:rPr>
+    </w:tblStylePr>
+    <w:tblStylePr w:type="lastCol">
+      <w:rPr>
+        <w:b/>
+        <w:bCs/>
+      </w:rPr>
+    </w:tblStylePr>
+    <w:tblStylePr w:type="band1Vert">
+      <w:tblPr/>
+      <w:tcPr>
+        <w:shd w:val="clear" w:color="auto" w:fill="A5D5E2" w:themeFill="accent5" w:themeFillTint="7F"/>
+      </w:tcPr>
+    </w:tblStylePr>
+    <w:tblStylePr w:type="band1Horz">
+      <w:tblPr/>
+      <w:tcPr>
+        <w:shd w:val="clear" w:color="auto" w:fill="A5D5E2" w:themeFill="accent5" w:themeFillTint="7F"/>
       </w:tcPr>
     </w:tblStylePr>
   </w:style>
@@ -5205,7 +5718,7 @@
 </file>
 
 <file path=customXml/itemProps1.xml><?xml version="1.0" encoding="utf-8"?>
-<ds:datastoreItem xmlns:ds="http://schemas.openxmlformats.org/officeDocument/2006/customXml" ds:itemID="{7E89B067-62AA-47D1-95C8-627AD61A0C1B}">
+<ds:datastoreItem xmlns:ds="http://schemas.openxmlformats.org/officeDocument/2006/customXml" ds:itemID="{D21C1808-2C31-4506-9FA0-1EBF758E9CD6}">
   <ds:schemaRefs>
     <ds:schemaRef ds:uri="http://schemas.openxmlformats.org/officeDocument/2006/bibliography"/>
   </ds:schemaRefs>

</xml_diff>

<commit_message>
Doku zu Mocktests erweitert
</commit_message>
<xml_diff>
--- a/Dokus/03-Architektur.docx
+++ b/Dokus/03-Architektur.docx
@@ -35,7 +35,15 @@
         </w:rPr>
       </w:pPr>
       <w:r>
-        <w:t xml:space="preserve">Die Architektur der Gestenerkennungssoftware legt den Schwerpunkt auf eventbasierte Programmierung. Dies hat den Vorteil, dass </w:t>
+        <w:t xml:space="preserve">Die Architektur der </w:t>
+      </w:r>
+      <w:proofErr w:type="spellStart"/>
+      <w:r>
+        <w:t>Gestenerkennungssoftware</w:t>
+      </w:r>
+      <w:proofErr w:type="spellEnd"/>
+      <w:r>
+        <w:t xml:space="preserve"> legt den Schwerpunkt auf eventbasierte Programmierung. Dies hat den Vorteil, dass </w:t>
       </w:r>
       <w:r>
         <w:t xml:space="preserve">auf Schleifen und Threading verzichtet werden kann. Das verringert die Komplexität der Anwendung. Zur Statussynchronisation können </w:t>
@@ -75,10 +83,18 @@
         <w:t>sind in eigene Klassen gekapselt, w</w:t>
       </w:r>
       <w:r>
-        <w:t>as Korrekturen vereinfacht und D</w:t>
-      </w:r>
-      <w:r>
-        <w:t xml:space="preserve">uplicated </w:t>
+        <w:t xml:space="preserve">as Korrekturen vereinfacht und </w:t>
+      </w:r>
+      <w:proofErr w:type="spellStart"/>
+      <w:r>
+        <w:t>D</w:t>
+      </w:r>
+      <w:r>
+        <w:t>uplicated</w:t>
+      </w:r>
+      <w:proofErr w:type="spellEnd"/>
+      <w:r>
+        <w:t xml:space="preserve"> </w:t>
       </w:r>
       <w:r>
         <w:t>Code verhindert.</w:t>
@@ -89,8 +105,13 @@
         <w:pStyle w:val="berschrift3"/>
       </w:pPr>
       <w:r>
-        <w:t>Hauptfunktion: Gestenerkennung</w:t>
-      </w:r>
+        <w:t xml:space="preserve">Hauptfunktion: </w:t>
+      </w:r>
+      <w:proofErr w:type="spellStart"/>
+      <w:r>
+        <w:t>Gestenerkennung</w:t>
+      </w:r>
+      <w:proofErr w:type="spellEnd"/>
     </w:p>
     <w:p>
       <w:pPr>
@@ -100,21 +121,63 @@
         <w:t>Ge</w:t>
       </w:r>
       <w:r>
-        <w:t>sten werden vom Gesture-Checker</w:t>
-      </w:r>
+        <w:t xml:space="preserve">sten werden vom </w:t>
+      </w:r>
+      <w:proofErr w:type="spellStart"/>
+      <w:r>
+        <w:t>Gesture-Checker</w:t>
+      </w:r>
+      <w:proofErr w:type="spellEnd"/>
       <w:r>
         <w:t xml:space="preserve"> erkannt</w:t>
       </w:r>
       <w:r>
-        <w:t>. Jener überpfüft, ob die Reihenfolge der zu erfüllenden Gestenteile stimmt. Falls die Erkennung erfolreich war, triggert er die vom API-Benutzer für die erfolgreiche Erkennung hinterlegte Funktion.</w:t>
+        <w:t xml:space="preserve">. Jener </w:t>
+      </w:r>
+      <w:proofErr w:type="spellStart"/>
+      <w:r>
+        <w:t>überpfüft</w:t>
+      </w:r>
+      <w:proofErr w:type="spellEnd"/>
+      <w:r>
+        <w:t xml:space="preserve">, ob die Reihenfolge der zu erfüllenden </w:t>
+      </w:r>
+      <w:proofErr w:type="spellStart"/>
+      <w:r>
+        <w:t>Gestenteile</w:t>
+      </w:r>
+      <w:proofErr w:type="spellEnd"/>
+      <w:r>
+        <w:t xml:space="preserve"> stimmt. Falls die Erkennung </w:t>
+      </w:r>
+      <w:proofErr w:type="spellStart"/>
+      <w:r>
+        <w:t>erfolreich</w:t>
+      </w:r>
+      <w:proofErr w:type="spellEnd"/>
+      <w:r>
+        <w:t xml:space="preserve"> war, </w:t>
+      </w:r>
+      <w:proofErr w:type="spellStart"/>
+      <w:r>
+        <w:t>triggert</w:t>
+      </w:r>
+      <w:proofErr w:type="spellEnd"/>
+      <w:r>
+        <w:t xml:space="preserve"> er die vom API-Benutzer für die erfolgreiche Erkennung hinterlegte Funktion.</w:t>
       </w:r>
     </w:p>
     <w:p>
       <w:pPr>
         <w:pStyle w:val="berschrift2"/>
       </w:pPr>
-      <w:r>
-        <w:t>Lösungsansätz für aufgetretene Probleme</w:t>
+      <w:proofErr w:type="spellStart"/>
+      <w:r>
+        <w:t>Lösungsansätz</w:t>
+      </w:r>
+      <w:proofErr w:type="spellEnd"/>
+      <w:r>
+        <w:t xml:space="preserve"> für aufgetretene Probleme</w:t>
       </w:r>
     </w:p>
     <w:p>
@@ -136,7 +199,15 @@
         <w:t>e</w:t>
       </w:r>
       <w:r>
-        <w:t>hende Personen per Software erfolgen. Dies erfordert ein Matching zwischen den bisherigen Skeletten der existierenden Personen und den Skeletten die wir jeweils neu von der Kinect bekommen.</w:t>
+        <w:t xml:space="preserve">hende Personen per Software erfolgen. Dies erfordert ein </w:t>
+      </w:r>
+      <w:proofErr w:type="spellStart"/>
+      <w:r>
+        <w:t>Matching</w:t>
+      </w:r>
+      <w:proofErr w:type="spellEnd"/>
+      <w:r>
+        <w:t xml:space="preserve"> zwischen den bisherigen Skeletten der existierenden Personen und den Skeletten die wir jeweils neu von der Kinect bekommen.</w:t>
       </w:r>
     </w:p>
     <w:p>
@@ -234,7 +305,15 @@
         <w:pStyle w:val="Textkrper"/>
       </w:pPr>
       <w:r>
-        <w:t>Die Zuweisung erfolgt nun einfach mittels zwei temporärer Listen, aus welchen die gematchten Elemente gelöscht we</w:t>
+        <w:t xml:space="preserve">Die Zuweisung erfolgt nun einfach mittels zwei temporärer Listen, aus welchen die </w:t>
+      </w:r>
+      <w:proofErr w:type="spellStart"/>
+      <w:r>
+        <w:t>gematchten</w:t>
+      </w:r>
+      <w:proofErr w:type="spellEnd"/>
+      <w:r>
+        <w:t xml:space="preserve"> Elemente gelöscht we</w:t>
       </w:r>
       <w:r>
         <w:t>r</w:t>
@@ -256,7 +335,15 @@
         <w:pStyle w:val="Textkrper"/>
       </w:pPr>
       <w:r>
-        <w:t xml:space="preserve">… Ticks, millis, etc. … </w:t>
+        <w:t xml:space="preserve">… Ticks, </w:t>
+      </w:r>
+      <w:proofErr w:type="spellStart"/>
+      <w:r>
+        <w:t>millis</w:t>
+      </w:r>
+      <w:proofErr w:type="spellEnd"/>
+      <w:r>
+        <w:t xml:space="preserve">, etc. … </w:t>
       </w:r>
       <w:r>
         <w:t>TODO</w:t>
@@ -278,7 +365,23 @@
         <w:pStyle w:val="Textkrper"/>
       </w:pPr>
       <w:r>
-        <w:t>Events, aus Subklassen können nicht direkt aufgerufen werden, sonden müssen in der Subklasse von einer protected Funktion gekapselt werden</w:t>
+        <w:t xml:space="preserve">Events, aus Subklassen können nicht direkt aufgerufen werden, </w:t>
+      </w:r>
+      <w:proofErr w:type="spellStart"/>
+      <w:r>
+        <w:t>sonden</w:t>
+      </w:r>
+      <w:proofErr w:type="spellEnd"/>
+      <w:r>
+        <w:t xml:space="preserve"> müssen in der Subklasse von einer </w:t>
+      </w:r>
+      <w:proofErr w:type="spellStart"/>
+      <w:r>
+        <w:t>protected</w:t>
+      </w:r>
+      <w:proofErr w:type="spellEnd"/>
+      <w:r>
+        <w:t xml:space="preserve"> Funktion gekapselt werden</w:t>
       </w:r>
       <w:r>
         <w:t xml:space="preserve"> –i</w:t>
@@ -292,6 +395,7 @@
       <w:r>
         <w:t xml:space="preserve">folgendem Stil: </w:t>
       </w:r>
+      <w:proofErr w:type="spellStart"/>
       <w:r>
         <w:rPr>
           <w:i/>
@@ -302,7 +406,14 @@
         <w:rPr>
           <w:i/>
         </w:rPr>
-        <w:t>SubclassEvent()</w:t>
+        <w:t>SubclassEvent</w:t>
+      </w:r>
+      <w:proofErr w:type="spellEnd"/>
+      <w:r>
+        <w:rPr>
+          <w:i/>
+        </w:rPr>
+        <w:t>()</w:t>
       </w:r>
       <w:r>
         <w:t>.</w:t>
@@ -312,18 +423,49 @@
       <w:pPr>
         <w:pStyle w:val="berschrift3"/>
       </w:pPr>
+      <w:proofErr w:type="spellStart"/>
       <w:r>
         <w:lastRenderedPageBreak/>
-        <w:t>GestureChecker-Statemachine: Unterscheidung zwischen triggered und success</w:t>
-      </w:r>
+        <w:t>GestureChecker-Statemachine</w:t>
+      </w:r>
+      <w:proofErr w:type="spellEnd"/>
+      <w:r>
+        <w:t xml:space="preserve">: Unterscheidung zwischen </w:t>
+      </w:r>
+      <w:proofErr w:type="spellStart"/>
+      <w:r>
+        <w:t>triggered</w:t>
+      </w:r>
+      <w:proofErr w:type="spellEnd"/>
+      <w:r>
+        <w:t xml:space="preserve"> und </w:t>
+      </w:r>
+      <w:proofErr w:type="spellStart"/>
+      <w:r>
+        <w:t>success</w:t>
+      </w:r>
+      <w:proofErr w:type="spellEnd"/>
     </w:p>
     <w:p>
       <w:pPr>
         <w:pStyle w:val="Textkrper"/>
       </w:pPr>
       <w:r>
-        <w:t>Lösung: DynamicCondition erbt von Condition</w:t>
-      </w:r>
+        <w:t xml:space="preserve">Lösung: </w:t>
+      </w:r>
+      <w:proofErr w:type="spellStart"/>
+      <w:r>
+        <w:t>DynamicCondition</w:t>
+      </w:r>
+      <w:proofErr w:type="spellEnd"/>
+      <w:r>
+        <w:t xml:space="preserve"> erbt von </w:t>
+      </w:r>
+      <w:proofErr w:type="spellStart"/>
+      <w:r>
+        <w:t>Condition</w:t>
+      </w:r>
+      <w:proofErr w:type="spellEnd"/>
     </w:p>
     <w:p>
       <w:pPr>
@@ -365,7 +507,15 @@
         <w:t>t</w:t>
       </w:r>
       <w:r>
-        <w:t xml:space="preserve"> und soll einen groben Überblick über die Gestenerkennungssoftware </w:t>
+        <w:t xml:space="preserve"> und soll einen groben Überblick über die </w:t>
+      </w:r>
+      <w:proofErr w:type="spellStart"/>
+      <w:r>
+        <w:t>Gestenerkennungssoftware</w:t>
+      </w:r>
+      <w:proofErr w:type="spellEnd"/>
+      <w:r>
+        <w:t xml:space="preserve"> </w:t>
       </w:r>
       <w:r>
         <w:t>ermöglichen</w:t>
@@ -430,9 +580,11 @@
             <w:pPr>
               <w:pStyle w:val="Textkrper"/>
             </w:pPr>
+            <w:proofErr w:type="spellStart"/>
             <w:r>
               <w:t>Checker</w:t>
             </w:r>
+            <w:proofErr w:type="spellEnd"/>
           </w:p>
         </w:tc>
         <w:tc>
@@ -445,7 +597,15 @@
               <w:cnfStyle w:val="000000100000"/>
             </w:pPr>
             <w:r>
-              <w:t xml:space="preserve">Der Checker benutzt die von der </w:t>
+              <w:t xml:space="preserve">Der </w:t>
+            </w:r>
+            <w:proofErr w:type="spellStart"/>
+            <w:r>
+              <w:t>Checker</w:t>
+            </w:r>
+            <w:proofErr w:type="spellEnd"/>
+            <w:r>
+              <w:t xml:space="preserve"> benutzt die von der </w:t>
             </w:r>
             <w:r>
               <w:rPr>
@@ -460,7 +620,15 @@
               <w:t>um</w:t>
             </w:r>
             <w:r>
-              <w:t xml:space="preserve"> verschiedene zeitabhängige Berechnungen durchführen zu können, z.B: </w:t>
+              <w:t xml:space="preserve"> verschiedene zeitabhängige Berechnungen durchführen zu können, </w:t>
+            </w:r>
+            <w:proofErr w:type="spellStart"/>
+            <w:r>
+              <w:t>z.B</w:t>
+            </w:r>
+            <w:proofErr w:type="spellEnd"/>
+            <w:r>
+              <w:t xml:space="preserve">: </w:t>
             </w:r>
           </w:p>
           <w:p>
@@ -487,9 +655,11 @@
             <w:pPr>
               <w:pStyle w:val="Textkrper"/>
             </w:pPr>
+            <w:proofErr w:type="spellStart"/>
             <w:r>
               <w:t>Condition</w:t>
             </w:r>
+            <w:proofErr w:type="spellEnd"/>
           </w:p>
         </w:tc>
         <w:tc>
@@ -504,14 +674,24 @@
             <w:r>
               <w:t xml:space="preserve">Eine </w:t>
             </w:r>
+            <w:proofErr w:type="spellStart"/>
             <w:r>
               <w:rPr>
                 <w:i/>
               </w:rPr>
               <w:t>Condition</w:t>
             </w:r>
-            <w:r>
-              <w:t xml:space="preserve"> ist der eigentliche Gestenteil. Sie kann mit </w:t>
+            <w:proofErr w:type="spellEnd"/>
+            <w:r>
+              <w:t xml:space="preserve"> ist der eigentliche </w:t>
+            </w:r>
+            <w:proofErr w:type="spellStart"/>
+            <w:r>
+              <w:t>Gestenteil</w:t>
+            </w:r>
+            <w:proofErr w:type="spellEnd"/>
+            <w:r>
+              <w:t xml:space="preserve">. Sie kann mit </w:t>
             </w:r>
             <w:r>
               <w:rPr>
@@ -522,21 +702,25 @@
             <w:r>
               <w:t xml:space="preserve"> auf Gültigkeit überprüft werden. Zudem beinhaltet sie die Events </w:t>
             </w:r>
+            <w:proofErr w:type="spellStart"/>
             <w:r>
               <w:rPr>
                 <w:i/>
               </w:rPr>
               <w:t>OnSuccess</w:t>
             </w:r>
+            <w:proofErr w:type="spellEnd"/>
             <w:r>
               <w:t xml:space="preserve"> und </w:t>
             </w:r>
+            <w:proofErr w:type="spellStart"/>
             <w:r>
               <w:rPr>
                 <w:i/>
               </w:rPr>
               <w:t>OnFail</w:t>
             </w:r>
+            <w:proofErr w:type="spellEnd"/>
             <w:r>
               <w:t>.</w:t>
             </w:r>
@@ -616,9 +800,11 @@
             <w:pPr>
               <w:pStyle w:val="Textkrper"/>
             </w:pPr>
+            <w:proofErr w:type="spellStart"/>
             <w:r>
               <w:t>GestureChecker</w:t>
             </w:r>
+            <w:proofErr w:type="spellEnd"/>
           </w:p>
         </w:tc>
         <w:tc>
@@ -633,12 +819,14 @@
             <w:r>
               <w:t xml:space="preserve">Der </w:t>
             </w:r>
+            <w:proofErr w:type="spellStart"/>
             <w:r>
               <w:rPr>
                 <w:i/>
               </w:rPr>
               <w:t>GestureChecker</w:t>
             </w:r>
+            <w:proofErr w:type="spellEnd"/>
             <w:r>
               <w:t xml:space="preserve"> führt Buch über eine komplette Geste. Er speichert wie weit fortg</w:t>
             </w:r>
@@ -664,9 +852,11 @@
             <w:pPr>
               <w:pStyle w:val="Textkrper"/>
             </w:pPr>
+            <w:proofErr w:type="spellStart"/>
             <w:r>
               <w:t>SkeletonMath</w:t>
             </w:r>
+            <w:proofErr w:type="spellEnd"/>
           </w:p>
         </w:tc>
         <w:tc>
@@ -697,9 +887,11 @@
             <w:pPr>
               <w:pStyle w:val="Textkrper"/>
             </w:pPr>
+            <w:proofErr w:type="spellStart"/>
             <w:r>
               <w:t>SmothendSkeleton</w:t>
             </w:r>
+            <w:proofErr w:type="spellEnd"/>
           </w:p>
         </w:tc>
         <w:tc>
@@ -721,13 +913,21 @@
               <w:t>Skelette</w:t>
             </w:r>
             <w:r>
-              <w:t xml:space="preserve"> sind die Datenquelle für alle Berechnungen und damit für die Gestene</w:t>
+              <w:t xml:space="preserve"> sind die Datenquelle für alle Berechnungen und damit für die </w:t>
+            </w:r>
+            <w:proofErr w:type="spellStart"/>
+            <w:r>
+              <w:t>Gestene</w:t>
             </w:r>
             <w:r>
               <w:t>r</w:t>
             </w:r>
             <w:r>
-              <w:t xml:space="preserve">kennung. Sie werden in der </w:t>
+              <w:t>kennung</w:t>
+            </w:r>
+            <w:proofErr w:type="spellEnd"/>
+            <w:r>
+              <w:t xml:space="preserve">. Sie werden in der </w:t>
             </w:r>
             <w:r>
               <w:rPr>
@@ -738,12 +938,14 @@
             <w:r>
               <w:t xml:space="preserve"> gespeichert und vom </w:t>
             </w:r>
+            <w:proofErr w:type="spellStart"/>
             <w:r>
               <w:rPr>
                 <w:i/>
               </w:rPr>
               <w:t>Checker</w:t>
             </w:r>
+            <w:proofErr w:type="spellEnd"/>
             <w:r>
               <w:t xml:space="preserve"> verarbeitet.</w:t>
             </w:r>
@@ -828,7 +1030,15 @@
         <w:pStyle w:val="Textkrper"/>
       </w:pPr>
       <w:r>
-        <w:t>Der Ablauf einer Gestenerkennung lässt sich in drei Phasen aufteilen:</w:t>
+        <w:t xml:space="preserve">Der Ablauf einer </w:t>
+      </w:r>
+      <w:proofErr w:type="spellStart"/>
+      <w:r>
+        <w:t>Gestenerkennung</w:t>
+      </w:r>
+      <w:proofErr w:type="spellEnd"/>
+      <w:r>
+        <w:t xml:space="preserve"> lässt sich in drei Phasen aufteilen:</w:t>
       </w:r>
     </w:p>
     <w:p>
@@ -959,12 +1169,14 @@
       <w:r>
         <w:t xml:space="preserve"> zugeordneten </w:t>
       </w:r>
+      <w:proofErr w:type="spellStart"/>
       <w:r>
         <w:rPr>
           <w:i/>
         </w:rPr>
         <w:t>GestureCheckern</w:t>
       </w:r>
+      <w:proofErr w:type="spellEnd"/>
       <w:r>
         <w:t xml:space="preserve"> geprüft ob das aktuelle </w:t>
       </w:r>
@@ -983,12 +1195,14 @@
       <w:r>
         <w:t xml:space="preserve">ierten </w:t>
       </w:r>
+      <w:proofErr w:type="spellStart"/>
       <w:r>
         <w:rPr>
           <w:i/>
         </w:rPr>
         <w:t>Conditions</w:t>
       </w:r>
+      <w:proofErr w:type="spellEnd"/>
       <w:r>
         <w:t xml:space="preserve"> </w:t>
       </w:r>
@@ -1020,7 +1234,31 @@
         <w:ind w:left="720"/>
       </w:pPr>
       <w:r>
-        <w:t>Der GestureChecker führt Buch über die Reihenfolge der Gestenteile (Conditions). Fall eine Geste komplett fe</w:t>
+        <w:t xml:space="preserve">Der </w:t>
+      </w:r>
+      <w:proofErr w:type="spellStart"/>
+      <w:r>
+        <w:t>GestureChecker</w:t>
+      </w:r>
+      <w:proofErr w:type="spellEnd"/>
+      <w:r>
+        <w:t xml:space="preserve"> führt Buch über die Reihenfolge der </w:t>
+      </w:r>
+      <w:proofErr w:type="spellStart"/>
+      <w:r>
+        <w:t>Gestenteile</w:t>
+      </w:r>
+      <w:proofErr w:type="spellEnd"/>
+      <w:r>
+        <w:t xml:space="preserve"> (</w:t>
+      </w:r>
+      <w:proofErr w:type="spellStart"/>
+      <w:r>
+        <w:t>Conditions</w:t>
+      </w:r>
+      <w:proofErr w:type="spellEnd"/>
+      <w:r>
+        <w:t>). Fall eine Geste komplett fe</w:t>
       </w:r>
       <w:r>
         <w:t>r</w:t>
@@ -1104,13 +1342,55 @@
         <w:pStyle w:val="Textkrper"/>
       </w:pPr>
       <w:r>
-        <w:t>Das verwenden von Events hat den Nachteil, dass long-liv</w:t>
+        <w:t xml:space="preserve">Das verwenden von Events hat den Nachteil, dass </w:t>
+      </w:r>
+      <w:proofErr w:type="spellStart"/>
+      <w:r>
+        <w:t>long-liv</w:t>
       </w:r>
       <w:r>
         <w:t>ed</w:t>
       </w:r>
-      <w:r>
-        <w:t xml:space="preserve"> Publisher ihre Referenzen zu Event-Subscriber im Speicher behalten und so zu Speicherlecks führen können. Unsere Applikation wurde auf Lecks geprüft und für stabil empfunden.</w:t>
+      <w:proofErr w:type="spellEnd"/>
+      <w:r>
+        <w:t xml:space="preserve"> Publisher ihre Referenzen zu Event-</w:t>
+      </w:r>
+      <w:proofErr w:type="spellStart"/>
+      <w:r>
+        <w:t>Subscriber</w:t>
+      </w:r>
+      <w:r>
+        <w:t>n</w:t>
+      </w:r>
+      <w:proofErr w:type="spellEnd"/>
+      <w:r>
+        <w:t xml:space="preserve"> im Speicher behalten und so zu Speiche</w:t>
+      </w:r>
+      <w:r>
+        <w:t>r</w:t>
+      </w:r>
+      <w:r>
+        <w:t>lecks führen können. Unsere A</w:t>
+      </w:r>
+      <w:r>
+        <w:t>p</w:t>
+      </w:r>
+      <w:r>
+        <w:t xml:space="preserve">plikation wurde auf </w:t>
+      </w:r>
+      <w:proofErr w:type="gramStart"/>
+      <w:r>
+        <w:t>Lecks</w:t>
+      </w:r>
+      <w:proofErr w:type="gramEnd"/>
+      <w:r>
+        <w:t xml:space="preserve"> geprüft und für stabil em</w:t>
+      </w:r>
+      <w:r>
+        <w:t>p</w:t>
+      </w:r>
+      <w:r>
+        <w:t>funden.</w:t>
       </w:r>
       <w:r>
         <w:t xml:space="preserve"> </w:t>
@@ -1121,6 +1401,9 @@
         <w:pStyle w:val="berschrift3"/>
       </w:pPr>
       <w:r>
+        <w:t>Code-</w:t>
+      </w:r>
+      <w:r>
         <w:t xml:space="preserve">Analyse der </w:t>
       </w:r>
       <w:r>
@@ -1132,7 +1415,21 @@
         <w:pStyle w:val="Textkrper"/>
       </w:pPr>
       <w:r>
-        <w:t xml:space="preserve">In folgender Tabelle sind alle EventHandler-Referenzen aufgeführt. Es ist ersichtlich, dass praktisch alle EventHandler-Referenzen vom GarbaggeCollector beim Aufräumen einer </w:t>
+        <w:t xml:space="preserve">In folgender Tabelle sind alle EventHandler-Referenzen aufgeführt. Es ist ersichtlich, dass praktisch alle EventHandler-Referenzen vom </w:t>
+      </w:r>
+      <w:proofErr w:type="spellStart"/>
+      <w:r>
+        <w:t>Garbagg</w:t>
+      </w:r>
+      <w:r>
+        <w:t>e</w:t>
+      </w:r>
+      <w:r>
+        <w:t>Collector</w:t>
+      </w:r>
+      <w:proofErr w:type="spellEnd"/>
+      <w:r>
+        <w:t xml:space="preserve"> beim Aufräumen einer </w:t>
       </w:r>
       <w:r>
         <w:rPr>
@@ -1144,7 +1441,21 @@
         <w:t xml:space="preserve">-Instanz </w:t>
       </w:r>
       <w:r>
-        <w:t>indirekt im Speicher invalidiert werden</w:t>
+        <w:t xml:space="preserve">indirekt im Speicher </w:t>
+      </w:r>
+      <w:proofErr w:type="spellStart"/>
+      <w:r>
+        <w:t>inval</w:t>
+      </w:r>
+      <w:r>
+        <w:t>i</w:t>
+      </w:r>
+      <w:r>
+        <w:t>diert</w:t>
+      </w:r>
+      <w:proofErr w:type="spellEnd"/>
+      <w:r>
+        <w:t xml:space="preserve"> werden</w:t>
       </w:r>
       <w:r>
         <w:t>.</w:t>
@@ -1153,14 +1464,34 @@
         <w:t xml:space="preserve"> Der Event im Device ist auch</w:t>
       </w:r>
       <w:r>
-        <w:t xml:space="preserve"> unproblematisch, da sowohl die </w:t>
-      </w:r>
+        <w:t xml:space="preserve"> unprobl</w:t>
+      </w:r>
+      <w:r>
+        <w:t>e</w:t>
+      </w:r>
+      <w:r>
+        <w:t xml:space="preserve">matisch, da sowohl die </w:t>
+      </w:r>
+      <w:proofErr w:type="spellStart"/>
       <w:r>
         <w:rPr>
           <w:i/>
         </w:rPr>
-        <w:t>KinectSensor</w:t>
-      </w:r>
+        <w:t>Kinec</w:t>
+      </w:r>
+      <w:r>
+        <w:rPr>
+          <w:i/>
+        </w:rPr>
+        <w:t>t</w:t>
+      </w:r>
+      <w:r>
+        <w:rPr>
+          <w:i/>
+        </w:rPr>
+        <w:t>Sensor</w:t>
+      </w:r>
+      <w:proofErr w:type="spellEnd"/>
       <w:r>
         <w:t xml:space="preserve">- als auch die </w:t>
       </w:r>
@@ -1171,120 +1502,84 @@
         <w:t>Device</w:t>
       </w:r>
       <w:r>
-        <w:t>-Instanz long-lived sind.</w:t>
-      </w:r>
-    </w:p>
-    <w:p>
-      <w:pPr>
-        <w:pStyle w:val="Textkrper"/>
-      </w:pPr>
-      <w:r>
-        <w:t xml:space="preserve">Die einzige Ausnahme bildet die Verwendung der </w:t>
+        <w:t xml:space="preserve">-Instanz </w:t>
+      </w:r>
+      <w:proofErr w:type="spellStart"/>
+      <w:r>
+        <w:t>long-lived</w:t>
+      </w:r>
+      <w:proofErr w:type="spellEnd"/>
+      <w:r>
+        <w:t xml:space="preserve"> sind.</w:t>
+      </w:r>
+      <w:r>
+        <w:t xml:space="preserve"> Zur Sicherheit wird er jedoch beim Entfernen einer </w:t>
       </w:r>
       <w:r>
         <w:rPr>
           <w:i/>
         </w:rPr>
-        <w:t>Timer</w:t>
-      </w:r>
-      <w:r>
-        <w:t xml:space="preserve">-Klasse im </w:t>
+        <w:t>Person</w:t>
+      </w:r>
+      <w:r>
+        <w:t xml:space="preserve"> aus dem </w:t>
+      </w:r>
+      <w:proofErr w:type="spellStart"/>
+      <w:r>
+        <w:t>Expiration</w:t>
+      </w:r>
+      <w:proofErr w:type="spellEnd"/>
+      <w:r>
+        <w:t xml:space="preserve">-Cache </w:t>
+      </w:r>
+      <w:proofErr w:type="spellStart"/>
+      <w:r>
+        <w:t>der</w:t>
+      </w:r>
+      <w:r>
+        <w:t>e</w:t>
+      </w:r>
+      <w:r>
+        <w:t>gistriert</w:t>
+      </w:r>
+      <w:proofErr w:type="spellEnd"/>
+      <w:r>
+        <w:t>.</w:t>
+      </w:r>
+    </w:p>
+    <w:p>
+      <w:pPr>
+        <w:pStyle w:val="Textkrper"/>
+      </w:pPr>
+      <w:r>
+        <w:t xml:space="preserve">Da eine </w:t>
       </w:r>
       <w:r>
         <w:rPr>
           <w:i/>
         </w:rPr>
-        <w:t>GestureChecker</w:t>
-      </w:r>
-      <w:r>
-        <w:t xml:space="preserve">. Der </w:t>
-      </w:r>
-      <w:r>
-        <w:rPr>
-          <w:i/>
-        </w:rPr>
-        <w:t>Timer</w:t>
-      </w:r>
-      <w:r>
-        <w:t xml:space="preserve"> registriert sich bei Syst</w:t>
+        <w:t>Person</w:t>
+      </w:r>
+      <w:r>
+        <w:t>-Instanz jeweils nur während der Bedienungszeit exi</w:t>
+      </w:r>
+      <w:r>
+        <w:t>s</w:t>
+      </w:r>
+      <w:r>
+        <w:t>tiert, sind die verwendeten Events unpro</w:t>
+      </w:r>
+      <w:r>
+        <w:t>b</w:t>
+      </w:r>
+      <w:r>
+        <w:t>lematisch. Der Speicher wird nicht zu sehr b</w:t>
       </w:r>
       <w:r>
         <w:t>e</w:t>
       </w:r>
       <w:r>
-        <w:t>m Events</w:t>
-      </w:r>
-      <w:r>
-        <w:t xml:space="preserve">. Durch das Verwenden von vielen </w:t>
-      </w:r>
-      <w:r>
-        <w:rPr>
-          <w:i/>
-        </w:rPr>
-        <w:t>GestureCheckers</w:t>
-      </w:r>
-      <w:r>
-        <w:t xml:space="preserve"> könnte</w:t>
-      </w:r>
-      <w:r>
-        <w:t xml:space="preserve"> so</w:t>
-      </w:r>
-      <w:r>
-        <w:t xml:space="preserve"> ein</w:t>
-      </w:r>
-      <w:r>
-        <w:t xml:space="preserve"> Speicherleck</w:t>
-      </w:r>
-      <w:r>
-        <w:t xml:space="preserve"> entstehen</w:t>
-      </w:r>
-      <w:r>
-        <w:t xml:space="preserve">. Um dem vorzubeugen implementiert der </w:t>
-      </w:r>
-      <w:r>
-        <w:rPr>
-          <w:i/>
-        </w:rPr>
-        <w:t>GestureChecker</w:t>
-      </w:r>
-      <w:r>
-        <w:t xml:space="preserve"> das Inte</w:t>
-      </w:r>
-      <w:r>
-        <w:t>r</w:t>
-      </w:r>
-      <w:r>
-        <w:t xml:space="preserve">face </w:t>
-      </w:r>
-      <w:r>
-        <w:rPr>
-          <w:i/>
-        </w:rPr>
-        <w:t>IDisposable</w:t>
-      </w:r>
-      <w:r>
-        <w:t xml:space="preserve"> </w:t>
-      </w:r>
-      <w:r>
-        <w:t xml:space="preserve">und lässt den </w:t>
-      </w:r>
-      <w:r>
-        <w:rPr>
-          <w:i/>
-        </w:rPr>
-        <w:t>Timer</w:t>
-      </w:r>
-      <w:r>
-        <w:t xml:space="preserve"> seine </w:t>
-      </w:r>
-      <w:r>
-        <w:rPr>
-          <w:i/>
-        </w:rPr>
-        <w:t>EventHandler</w:t>
-      </w:r>
-      <w:r>
-        <w:t xml:space="preserve"> deregistrieren.</w:t>
+        <w:t>ansprucht.</w:t>
       </w:r>
     </w:p>
     <w:tbl>
@@ -1327,7 +1622,13 @@
               <w:cnfStyle w:val="100000000000"/>
             </w:pPr>
             <w:r>
-              <w:t>Publisher</w:t>
+              <w:t>Publ</w:t>
+            </w:r>
+            <w:r>
+              <w:t>i</w:t>
+            </w:r>
+            <w:r>
+              <w:t>sher</w:t>
             </w:r>
           </w:p>
         </w:tc>
@@ -1341,7 +1642,13 @@
               <w:cnfStyle w:val="100000000000"/>
             </w:pPr>
             <w:r>
-              <w:t>Subscriber</w:t>
+              <w:t>Subscr</w:t>
+            </w:r>
+            <w:r>
+              <w:t>i</w:t>
+            </w:r>
+            <w:r>
+              <w:t>ber</w:t>
             </w:r>
           </w:p>
         </w:tc>
@@ -1363,21 +1670,7 @@
                 <w:sz w:val="16"/>
                 <w:szCs w:val="16"/>
               </w:rPr>
-              <w:t>Subscriber lebt länger oder gleich lang wie Pu</w:t>
-            </w:r>
-            <w:r>
-              <w:rPr>
-                <w:sz w:val="16"/>
-                <w:szCs w:val="16"/>
-              </w:rPr>
-              <w:t>b</w:t>
-            </w:r>
-            <w:r>
-              <w:rPr>
-                <w:sz w:val="16"/>
-                <w:szCs w:val="16"/>
-              </w:rPr>
-              <w:t>lisher</w:t>
+              <w:t>Subscriber lebt länger oder gleich lang wie Publisher</w:t>
             </w:r>
           </w:p>
         </w:tc>
@@ -1399,13 +1692,29 @@
                 <w:b w:val="0"/>
               </w:rPr>
             </w:pPr>
+            <w:proofErr w:type="spellStart"/>
             <w:r>
               <w:rPr>
                 <w:rFonts w:asciiTheme="minorHAnsi" w:hAnsiTheme="minorHAnsi"/>
                 <w:b w:val="0"/>
               </w:rPr>
-              <w:t>Condition</w:t>
-            </w:r>
+              <w:t>Cond</w:t>
+            </w:r>
+            <w:r>
+              <w:rPr>
+                <w:rFonts w:asciiTheme="minorHAnsi" w:hAnsiTheme="minorHAnsi"/>
+                <w:b w:val="0"/>
+              </w:rPr>
+              <w:t>i</w:t>
+            </w:r>
+            <w:r>
+              <w:rPr>
+                <w:rFonts w:asciiTheme="minorHAnsi" w:hAnsiTheme="minorHAnsi"/>
+                <w:b w:val="0"/>
+              </w:rPr>
+              <w:t>tion</w:t>
+            </w:r>
+            <w:proofErr w:type="spellEnd"/>
           </w:p>
         </w:tc>
         <w:tc>
@@ -1420,12 +1729,26 @@
                 <w:rFonts w:asciiTheme="minorHAnsi" w:hAnsiTheme="minorHAnsi"/>
               </w:rPr>
             </w:pPr>
+            <w:proofErr w:type="spellStart"/>
             <w:r>
               <w:rPr>
                 <w:rFonts w:asciiTheme="minorHAnsi" w:hAnsiTheme="minorHAnsi"/>
               </w:rPr>
-              <w:t>Person.NewSkeleton</w:t>
-            </w:r>
+              <w:t>Pe</w:t>
+            </w:r>
+            <w:r>
+              <w:rPr>
+                <w:rFonts w:asciiTheme="minorHAnsi" w:hAnsiTheme="minorHAnsi"/>
+              </w:rPr>
+              <w:t>r</w:t>
+            </w:r>
+            <w:r>
+              <w:rPr>
+                <w:rFonts w:asciiTheme="minorHAnsi" w:hAnsiTheme="minorHAnsi"/>
+              </w:rPr>
+              <w:t>son.NewSkeleton</w:t>
+            </w:r>
+            <w:proofErr w:type="spellEnd"/>
           </w:p>
         </w:tc>
         <w:tc>
@@ -1437,9 +1760,17 @@
               <w:pStyle w:val="Textkrper"/>
               <w:cnfStyle w:val="000000100000"/>
             </w:pPr>
-            <w:r>
-              <w:t>Condition.check</w:t>
-            </w:r>
+            <w:proofErr w:type="spellStart"/>
+            <w:r>
+              <w:t>Condit</w:t>
+            </w:r>
+            <w:r>
+              <w:t>i</w:t>
+            </w:r>
+            <w:r>
+              <w:t>on.check</w:t>
+            </w:r>
+            <w:proofErr w:type="spellEnd"/>
           </w:p>
         </w:tc>
         <w:tc>
@@ -1482,7 +1813,21 @@
                 <w:rFonts w:asciiTheme="minorHAnsi" w:hAnsiTheme="minorHAnsi"/>
                 <w:b w:val="0"/>
               </w:rPr>
-              <w:t>Device</w:t>
+              <w:t>D</w:t>
+            </w:r>
+            <w:r>
+              <w:rPr>
+                <w:rFonts w:asciiTheme="minorHAnsi" w:hAnsiTheme="minorHAnsi"/>
+                <w:b w:val="0"/>
+              </w:rPr>
+              <w:t>e</w:t>
+            </w:r>
+            <w:r>
+              <w:rPr>
+                <w:rFonts w:asciiTheme="minorHAnsi" w:hAnsiTheme="minorHAnsi"/>
+                <w:b w:val="0"/>
+              </w:rPr>
+              <w:t>vice</w:t>
             </w:r>
           </w:p>
         </w:tc>
@@ -1498,6 +1843,7 @@
                 <w:rFonts w:asciiTheme="minorHAnsi" w:hAnsiTheme="minorHAnsi"/>
               </w:rPr>
             </w:pPr>
+            <w:proofErr w:type="spellStart"/>
             <w:r>
               <w:rPr>
                 <w:rFonts w:asciiTheme="minorHAnsi" w:hAnsiTheme="minorHAnsi"/>
@@ -1508,8 +1854,21 @@
               <w:rPr>
                 <w:rFonts w:asciiTheme="minorHAnsi" w:hAnsiTheme="minorHAnsi"/>
               </w:rPr>
-              <w:t>.SkeletonFrameReady</w:t>
-            </w:r>
+              <w:t>.SkeletonFr</w:t>
+            </w:r>
+            <w:r>
+              <w:rPr>
+                <w:rFonts w:asciiTheme="minorHAnsi" w:hAnsiTheme="minorHAnsi"/>
+              </w:rPr>
+              <w:t>a</w:t>
+            </w:r>
+            <w:r>
+              <w:rPr>
+                <w:rFonts w:asciiTheme="minorHAnsi" w:hAnsiTheme="minorHAnsi"/>
+              </w:rPr>
+              <w:t>meReady</w:t>
+            </w:r>
+            <w:proofErr w:type="spellEnd"/>
           </w:p>
         </w:tc>
         <w:tc>
@@ -1521,9 +1880,255 @@
               <w:pStyle w:val="Textkrper"/>
               <w:cnfStyle w:val="000000010000"/>
             </w:pPr>
-            <w:r>
-              <w:t>Device.NewSkeletons</w:t>
-            </w:r>
+            <w:proofErr w:type="spellStart"/>
+            <w:r>
+              <w:t>Dev</w:t>
+            </w:r>
+            <w:r>
+              <w:t>i</w:t>
+            </w:r>
+            <w:r>
+              <w:t>ce.NewSkeletons</w:t>
+            </w:r>
+            <w:proofErr w:type="spellEnd"/>
+          </w:p>
+        </w:tc>
+        <w:tc>
+          <w:tcPr>
+            <w:tcW w:w="2035" w:type="dxa"/>
+          </w:tcPr>
+          <w:p>
+            <w:pPr>
+              <w:pStyle w:val="Textkrper"/>
+              <w:cnfStyle w:val="000000010000"/>
+            </w:pPr>
+            <w:r>
+              <w:rPr>
+                <w:rFonts w:ascii="MS Gothic" w:eastAsia="MS Gothic" w:hAnsi="MS Gothic" w:cs="MS Gothic" w:hint="eastAsia"/>
+              </w:rPr>
+              <w:t>✔</w:t>
+            </w:r>
+          </w:p>
+        </w:tc>
+      </w:tr>
+      <w:tr>
+        <w:trPr>
+          <w:cnfStyle w:val="000000100000"/>
+        </w:trPr>
+        <w:tc>
+          <w:tcPr>
+            <w:cnfStyle w:val="001000000000"/>
+            <w:tcW w:w="1668" w:type="dxa"/>
+            <w:shd w:val="clear" w:color="auto" w:fill="F6FDB3"/>
+          </w:tcPr>
+          <w:p>
+            <w:pPr>
+              <w:pStyle w:val="Textkrper"/>
+              <w:rPr>
+                <w:rFonts w:asciiTheme="minorHAnsi" w:hAnsiTheme="minorHAnsi"/>
+                <w:b w:val="0"/>
+              </w:rPr>
+            </w:pPr>
+            <w:r>
+              <w:rPr>
+                <w:rFonts w:asciiTheme="minorHAnsi" w:hAnsiTheme="minorHAnsi"/>
+                <w:b w:val="0"/>
+              </w:rPr>
+              <w:t>D</w:t>
+            </w:r>
+            <w:r>
+              <w:rPr>
+                <w:rFonts w:asciiTheme="minorHAnsi" w:hAnsiTheme="minorHAnsi"/>
+                <w:b w:val="0"/>
+              </w:rPr>
+              <w:t>e</w:t>
+            </w:r>
+            <w:r>
+              <w:rPr>
+                <w:rFonts w:asciiTheme="minorHAnsi" w:hAnsiTheme="minorHAnsi"/>
+                <w:b w:val="0"/>
+              </w:rPr>
+              <w:t>vice</w:t>
+            </w:r>
+          </w:p>
+        </w:tc>
+        <w:tc>
+          <w:tcPr>
+            <w:tcW w:w="3118" w:type="dxa"/>
+            <w:shd w:val="clear" w:color="auto" w:fill="F6FDB3"/>
+          </w:tcPr>
+          <w:p>
+            <w:pPr>
+              <w:pStyle w:val="Textkrper"/>
+              <w:cnfStyle w:val="000000100000"/>
+              <w:rPr>
+                <w:rFonts w:asciiTheme="minorHAnsi" w:hAnsiTheme="minorHAnsi"/>
+              </w:rPr>
+            </w:pPr>
+            <w:proofErr w:type="spellStart"/>
+            <w:r>
+              <w:rPr>
+                <w:rFonts w:asciiTheme="minorHAnsi" w:hAnsiTheme="minorHAnsi"/>
+              </w:rPr>
+              <w:t>Pe</w:t>
+            </w:r>
+            <w:r>
+              <w:rPr>
+                <w:rFonts w:asciiTheme="minorHAnsi" w:hAnsiTheme="minorHAnsi"/>
+              </w:rPr>
+              <w:t>r</w:t>
+            </w:r>
+            <w:r>
+              <w:rPr>
+                <w:rFonts w:asciiTheme="minorHAnsi" w:hAnsiTheme="minorHAnsi"/>
+              </w:rPr>
+              <w:t>son.OnWave</w:t>
+            </w:r>
+            <w:proofErr w:type="spellEnd"/>
+          </w:p>
+        </w:tc>
+        <w:tc>
+          <w:tcPr>
+            <w:tcW w:w="3260" w:type="dxa"/>
+            <w:shd w:val="clear" w:color="auto" w:fill="F6FDB3"/>
+          </w:tcPr>
+          <w:p>
+            <w:pPr>
+              <w:pStyle w:val="Textkrper"/>
+              <w:cnfStyle w:val="000000100000"/>
+            </w:pPr>
+            <w:proofErr w:type="spellStart"/>
+            <w:r>
+              <w:t>Dev</w:t>
+            </w:r>
+            <w:r>
+              <w:t>i</w:t>
+            </w:r>
+            <w:r>
+              <w:t>ce.personWaved</w:t>
+            </w:r>
+            <w:proofErr w:type="spellEnd"/>
+          </w:p>
+        </w:tc>
+        <w:tc>
+          <w:tcPr>
+            <w:tcW w:w="2035" w:type="dxa"/>
+            <w:shd w:val="clear" w:color="auto" w:fill="F6FDB3"/>
+          </w:tcPr>
+          <w:p>
+            <w:pPr>
+              <w:pStyle w:val="Textkrper"/>
+              <w:cnfStyle w:val="000000100000"/>
+              <w:rPr>
+                <w:b/>
+              </w:rPr>
+            </w:pPr>
+            <w:r>
+              <w:rPr>
+                <w:rFonts w:ascii="MS Gothic" w:eastAsia="MS Gothic" w:hAnsi="MS Gothic" w:cs="MS Gothic"/>
+                <w:b/>
+              </w:rPr>
+              <w:t>?</w:t>
+            </w:r>
+          </w:p>
+        </w:tc>
+      </w:tr>
+      <w:tr>
+        <w:trPr>
+          <w:cnfStyle w:val="000000010000"/>
+        </w:trPr>
+        <w:tc>
+          <w:tcPr>
+            <w:cnfStyle w:val="001000000000"/>
+            <w:tcW w:w="1668" w:type="dxa"/>
+          </w:tcPr>
+          <w:p>
+            <w:pPr>
+              <w:pStyle w:val="Textkrper"/>
+              <w:rPr>
+                <w:rFonts w:asciiTheme="minorHAnsi" w:hAnsiTheme="minorHAnsi"/>
+                <w:b w:val="0"/>
+              </w:rPr>
+            </w:pPr>
+            <w:proofErr w:type="spellStart"/>
+            <w:r>
+              <w:rPr>
+                <w:rFonts w:asciiTheme="minorHAnsi" w:hAnsiTheme="minorHAnsi"/>
+                <w:b w:val="0"/>
+              </w:rPr>
+              <w:t>GestureCh</w:t>
+            </w:r>
+            <w:r>
+              <w:rPr>
+                <w:rFonts w:asciiTheme="minorHAnsi" w:hAnsiTheme="minorHAnsi"/>
+                <w:b w:val="0"/>
+              </w:rPr>
+              <w:t>e</w:t>
+            </w:r>
+            <w:r>
+              <w:rPr>
+                <w:rFonts w:asciiTheme="minorHAnsi" w:hAnsiTheme="minorHAnsi"/>
+                <w:b w:val="0"/>
+              </w:rPr>
+              <w:t>cker</w:t>
+            </w:r>
+            <w:proofErr w:type="spellEnd"/>
+          </w:p>
+        </w:tc>
+        <w:tc>
+          <w:tcPr>
+            <w:tcW w:w="3118" w:type="dxa"/>
+          </w:tcPr>
+          <w:p>
+            <w:pPr>
+              <w:pStyle w:val="Textkrper"/>
+              <w:cnfStyle w:val="000000010000"/>
+              <w:rPr>
+                <w:rFonts w:asciiTheme="minorHAnsi" w:hAnsiTheme="minorHAnsi"/>
+              </w:rPr>
+            </w:pPr>
+            <w:proofErr w:type="spellStart"/>
+            <w:r>
+              <w:rPr>
+                <w:rFonts w:asciiTheme="minorHAnsi" w:hAnsiTheme="minorHAnsi"/>
+              </w:rPr>
+              <w:t>Condit</w:t>
+            </w:r>
+            <w:r>
+              <w:rPr>
+                <w:rFonts w:asciiTheme="minorHAnsi" w:hAnsiTheme="minorHAnsi"/>
+              </w:rPr>
+              <w:t>i</w:t>
+            </w:r>
+            <w:r>
+              <w:rPr>
+                <w:rFonts w:asciiTheme="minorHAnsi" w:hAnsiTheme="minorHAnsi"/>
+              </w:rPr>
+              <w:t>on.Succeeded</w:t>
+            </w:r>
+            <w:proofErr w:type="spellEnd"/>
+          </w:p>
+        </w:tc>
+        <w:tc>
+          <w:tcPr>
+            <w:tcW w:w="3260" w:type="dxa"/>
+          </w:tcPr>
+          <w:p>
+            <w:pPr>
+              <w:pStyle w:val="Textkrper"/>
+              <w:cnfStyle w:val="000000010000"/>
+            </w:pPr>
+            <w:proofErr w:type="spellStart"/>
+            <w:r>
+              <w:t>GestureChecker.Conditio</w:t>
+            </w:r>
+            <w:r>
+              <w:t>n</w:t>
+            </w:r>
+            <w:r>
+              <w:t>Complete</w:t>
+            </w:r>
+            <w:proofErr w:type="spellEnd"/>
           </w:p>
         </w:tc>
         <w:tc>
@@ -1561,13 +2166,29 @@
                 <w:b w:val="0"/>
               </w:rPr>
             </w:pPr>
+            <w:proofErr w:type="spellStart"/>
             <w:r>
               <w:rPr>
                 <w:rFonts w:asciiTheme="minorHAnsi" w:hAnsiTheme="minorHAnsi"/>
                 <w:b w:val="0"/>
               </w:rPr>
-              <w:t>Device</w:t>
-            </w:r>
+              <w:t>GestureCh</w:t>
+            </w:r>
+            <w:r>
+              <w:rPr>
+                <w:rFonts w:asciiTheme="minorHAnsi" w:hAnsiTheme="minorHAnsi"/>
+                <w:b w:val="0"/>
+              </w:rPr>
+              <w:t>e</w:t>
+            </w:r>
+            <w:r>
+              <w:rPr>
+                <w:rFonts w:asciiTheme="minorHAnsi" w:hAnsiTheme="minorHAnsi"/>
+                <w:b w:val="0"/>
+              </w:rPr>
+              <w:t>cker</w:t>
+            </w:r>
+            <w:proofErr w:type="spellEnd"/>
           </w:p>
         </w:tc>
         <w:tc>
@@ -1582,12 +2203,26 @@
                 <w:rFonts w:asciiTheme="minorHAnsi" w:hAnsiTheme="minorHAnsi"/>
               </w:rPr>
             </w:pPr>
+            <w:proofErr w:type="spellStart"/>
             <w:r>
               <w:rPr>
                 <w:rFonts w:asciiTheme="minorHAnsi" w:hAnsiTheme="minorHAnsi"/>
               </w:rPr>
-              <w:t>Person.OnWave</w:t>
-            </w:r>
+              <w:t>Condit</w:t>
+            </w:r>
+            <w:r>
+              <w:rPr>
+                <w:rFonts w:asciiTheme="minorHAnsi" w:hAnsiTheme="minorHAnsi"/>
+              </w:rPr>
+              <w:t>i</w:t>
+            </w:r>
+            <w:r>
+              <w:rPr>
+                <w:rFonts w:asciiTheme="minorHAnsi" w:hAnsiTheme="minorHAnsi"/>
+              </w:rPr>
+              <w:t>on.Failed</w:t>
+            </w:r>
+            <w:proofErr w:type="spellEnd"/>
           </w:p>
         </w:tc>
         <w:tc>
@@ -1599,168 +2234,17 @@
               <w:pStyle w:val="Textkrper"/>
               <w:cnfStyle w:val="000000100000"/>
             </w:pPr>
-            <w:r>
-              <w:t>Device.personWaved</w:t>
-            </w:r>
-          </w:p>
-        </w:tc>
-        <w:tc>
-          <w:tcPr>
-            <w:tcW w:w="2035" w:type="dxa"/>
-          </w:tcPr>
-          <w:p>
-            <w:pPr>
-              <w:pStyle w:val="Textkrper"/>
-              <w:cnfStyle w:val="000000100000"/>
-              <w:rPr>
-                <w:b/>
-              </w:rPr>
-            </w:pPr>
-            <w:r>
-              <w:rPr>
-                <w:rFonts w:ascii="MS Gothic" w:eastAsia="MS Gothic" w:hAnsi="MS Gothic" w:cs="MS Gothic" w:hint="eastAsia"/>
-              </w:rPr>
-              <w:t>✔</w:t>
-            </w:r>
-          </w:p>
-        </w:tc>
-      </w:tr>
-      <w:tr>
-        <w:trPr>
-          <w:cnfStyle w:val="000000010000"/>
-        </w:trPr>
-        <w:tc>
-          <w:tcPr>
-            <w:cnfStyle w:val="001000000000"/>
-            <w:tcW w:w="1668" w:type="dxa"/>
-          </w:tcPr>
-          <w:p>
-            <w:pPr>
-              <w:pStyle w:val="Textkrper"/>
-              <w:rPr>
-                <w:rFonts w:asciiTheme="minorHAnsi" w:hAnsiTheme="minorHAnsi"/>
-                <w:b w:val="0"/>
-              </w:rPr>
-            </w:pPr>
-            <w:r>
-              <w:rPr>
-                <w:rFonts w:asciiTheme="minorHAnsi" w:hAnsiTheme="minorHAnsi"/>
-                <w:b w:val="0"/>
-              </w:rPr>
-              <w:t>GestureChecker</w:t>
-            </w:r>
-          </w:p>
-        </w:tc>
-        <w:tc>
-          <w:tcPr>
-            <w:tcW w:w="3118" w:type="dxa"/>
-          </w:tcPr>
-          <w:p>
-            <w:pPr>
-              <w:pStyle w:val="Textkrper"/>
-              <w:cnfStyle w:val="000000010000"/>
-              <w:rPr>
-                <w:rFonts w:asciiTheme="minorHAnsi" w:hAnsiTheme="minorHAnsi"/>
-              </w:rPr>
-            </w:pPr>
-            <w:r>
-              <w:rPr>
-                <w:rFonts w:asciiTheme="minorHAnsi" w:hAnsiTheme="minorHAnsi"/>
-              </w:rPr>
-              <w:t>Condition.Succeeded</w:t>
-            </w:r>
-          </w:p>
-        </w:tc>
-        <w:tc>
-          <w:tcPr>
-            <w:tcW w:w="3260" w:type="dxa"/>
-          </w:tcPr>
-          <w:p>
-            <w:pPr>
-              <w:pStyle w:val="Textkrper"/>
-              <w:cnfStyle w:val="000000010000"/>
-            </w:pPr>
-            <w:r>
-              <w:t>GestureChecker.ConditionComplete</w:t>
-            </w:r>
-          </w:p>
-        </w:tc>
-        <w:tc>
-          <w:tcPr>
-            <w:tcW w:w="2035" w:type="dxa"/>
-          </w:tcPr>
-          <w:p>
-            <w:pPr>
-              <w:pStyle w:val="Textkrper"/>
-              <w:cnfStyle w:val="000000010000"/>
-            </w:pPr>
-            <w:r>
-              <w:rPr>
-                <w:rFonts w:ascii="MS Gothic" w:eastAsia="MS Gothic" w:hAnsi="MS Gothic" w:cs="MS Gothic" w:hint="eastAsia"/>
-              </w:rPr>
-              <w:t>✔</w:t>
-            </w:r>
-          </w:p>
-        </w:tc>
-      </w:tr>
-      <w:tr>
-        <w:trPr>
-          <w:cnfStyle w:val="000000100000"/>
-        </w:trPr>
-        <w:tc>
-          <w:tcPr>
-            <w:cnfStyle w:val="001000000000"/>
-            <w:tcW w:w="1668" w:type="dxa"/>
-          </w:tcPr>
-          <w:p>
-            <w:pPr>
-              <w:pStyle w:val="Textkrper"/>
-              <w:rPr>
-                <w:rFonts w:asciiTheme="minorHAnsi" w:hAnsiTheme="minorHAnsi"/>
-                <w:b w:val="0"/>
-              </w:rPr>
-            </w:pPr>
-            <w:r>
-              <w:rPr>
-                <w:rFonts w:asciiTheme="minorHAnsi" w:hAnsiTheme="minorHAnsi"/>
-                <w:b w:val="0"/>
-              </w:rPr>
-              <w:t>GestureChecker</w:t>
-            </w:r>
-          </w:p>
-        </w:tc>
-        <w:tc>
-          <w:tcPr>
-            <w:tcW w:w="3118" w:type="dxa"/>
-          </w:tcPr>
-          <w:p>
-            <w:pPr>
-              <w:pStyle w:val="Textkrper"/>
-              <w:cnfStyle w:val="000000100000"/>
-              <w:rPr>
-                <w:rFonts w:asciiTheme="minorHAnsi" w:hAnsiTheme="minorHAnsi"/>
-              </w:rPr>
-            </w:pPr>
-            <w:r>
-              <w:rPr>
-                <w:rFonts w:asciiTheme="minorHAnsi" w:hAnsiTheme="minorHAnsi"/>
-              </w:rPr>
-              <w:t>Condition.Failed</w:t>
-            </w:r>
-          </w:p>
-        </w:tc>
-        <w:tc>
-          <w:tcPr>
-            <w:tcW w:w="3260" w:type="dxa"/>
-          </w:tcPr>
-          <w:p>
-            <w:pPr>
-              <w:pStyle w:val="Textkrper"/>
-              <w:cnfStyle w:val="000000100000"/>
-            </w:pPr>
-            <w:r>
-              <w:t>GestureChecker.ConditionFailed</w:t>
-            </w:r>
+            <w:proofErr w:type="spellStart"/>
+            <w:r>
+              <w:t>GestureCh</w:t>
+            </w:r>
+            <w:r>
+              <w:t>e</w:t>
+            </w:r>
+            <w:r>
+              <w:t>cker.ConditionFailed</w:t>
+            </w:r>
+            <w:proofErr w:type="spellEnd"/>
           </w:p>
         </w:tc>
         <w:tc>
@@ -1797,15 +2281,35 @@
               <w:rPr>
                 <w:rFonts w:asciiTheme="minorHAnsi" w:hAnsiTheme="minorHAnsi"/>
                 <w:b w:val="0"/>
+                <w:strike/>
               </w:rPr>
             </w:pPr>
+            <w:proofErr w:type="spellStart"/>
             <w:r>
               <w:rPr>
                 <w:rFonts w:asciiTheme="minorHAnsi" w:hAnsiTheme="minorHAnsi"/>
                 <w:b w:val="0"/>
-              </w:rPr>
-              <w:t>GestureChecker</w:t>
-            </w:r>
+                <w:strike/>
+              </w:rPr>
+              <w:t>Gestur</w:t>
+            </w:r>
+            <w:r>
+              <w:rPr>
+                <w:rFonts w:asciiTheme="minorHAnsi" w:hAnsiTheme="minorHAnsi"/>
+                <w:b w:val="0"/>
+                <w:strike/>
+              </w:rPr>
+              <w:t>e</w:t>
+            </w:r>
+            <w:r>
+              <w:rPr>
+                <w:rFonts w:asciiTheme="minorHAnsi" w:hAnsiTheme="minorHAnsi"/>
+                <w:b w:val="0"/>
+                <w:strike/>
+              </w:rPr>
+              <w:t>Checker</w:t>
+            </w:r>
+            <w:proofErr w:type="spellEnd"/>
           </w:p>
         </w:tc>
         <w:tc>
@@ -1819,14 +2323,32 @@
               <w:cnfStyle w:val="000000010000"/>
               <w:rPr>
                 <w:rFonts w:asciiTheme="minorHAnsi" w:hAnsiTheme="minorHAnsi"/>
+                <w:strike/>
               </w:rPr>
             </w:pPr>
+            <w:proofErr w:type="spellStart"/>
             <w:r>
               <w:rPr>
                 <w:rFonts w:asciiTheme="minorHAnsi" w:hAnsiTheme="minorHAnsi"/>
-              </w:rPr>
-              <w:t>Timer.Elapsed</w:t>
-            </w:r>
+                <w:strike/>
+              </w:rPr>
+              <w:t>T</w:t>
+            </w:r>
+            <w:r>
+              <w:rPr>
+                <w:rFonts w:asciiTheme="minorHAnsi" w:hAnsiTheme="minorHAnsi"/>
+                <w:strike/>
+              </w:rPr>
+              <w:t>i</w:t>
+            </w:r>
+            <w:r>
+              <w:rPr>
+                <w:rFonts w:asciiTheme="minorHAnsi" w:hAnsiTheme="minorHAnsi"/>
+                <w:strike/>
+              </w:rPr>
+              <w:t>mer.Elapsed</w:t>
+            </w:r>
+            <w:proofErr w:type="spellEnd"/>
           </w:p>
         </w:tc>
         <w:tc>
@@ -1838,10 +2360,30 @@
             <w:pPr>
               <w:pStyle w:val="Textkrper"/>
               <w:cnfStyle w:val="000000010000"/>
+              <w:rPr>
+                <w:strike/>
+              </w:rPr>
             </w:pPr>
-            <w:r>
-              <w:t>GestureChecker.Timeout</w:t>
-            </w:r>
+            <w:proofErr w:type="spellStart"/>
+            <w:r>
+              <w:rPr>
+                <w:strike/>
+              </w:rPr>
+              <w:t>GestureCh</w:t>
+            </w:r>
+            <w:r>
+              <w:rPr>
+                <w:strike/>
+              </w:rPr>
+              <w:t>e</w:t>
+            </w:r>
+            <w:r>
+              <w:rPr>
+                <w:strike/>
+              </w:rPr>
+              <w:t>cker.Timeout</w:t>
+            </w:r>
+            <w:proofErr w:type="spellEnd"/>
           </w:p>
         </w:tc>
         <w:tc>
@@ -1974,73 +2516,493 @@
     </w:p>
     <w:p>
       <w:pPr>
-        <w:pStyle w:val="berschrift3"/>
-      </w:pPr>
-      <w:r>
-        <w:t>Auswertung</w:t>
+        <w:pStyle w:val="Textkrper"/>
+      </w:pPr>
+      <w:r>
+        <w:t xml:space="preserve">Die einzige Ausnahme bildete die Verwendung der </w:t>
+      </w:r>
+      <w:proofErr w:type="spellStart"/>
+      <w:r>
+        <w:rPr>
+          <w:i/>
+        </w:rPr>
+        <w:t>Timer</w:t>
+      </w:r>
+      <w:proofErr w:type="spellEnd"/>
+      <w:r>
+        <w:t xml:space="preserve">-Klasse im </w:t>
+      </w:r>
+      <w:proofErr w:type="spellStart"/>
+      <w:r>
+        <w:rPr>
+          <w:i/>
+        </w:rPr>
+        <w:t>GestureChecker</w:t>
+      </w:r>
+      <w:proofErr w:type="spellEnd"/>
+      <w:r>
+        <w:t xml:space="preserve">. Der </w:t>
+      </w:r>
+      <w:proofErr w:type="spellStart"/>
+      <w:r>
+        <w:rPr>
+          <w:i/>
+        </w:rPr>
+        <w:t>Timer</w:t>
+      </w:r>
+      <w:proofErr w:type="spellEnd"/>
+      <w:r>
+        <w:t xml:space="preserve"> registrierte sich bei Sy</w:t>
+      </w:r>
+      <w:r>
+        <w:t>s</w:t>
+      </w:r>
+      <w:r>
+        <w:t>tem Events</w:t>
+      </w:r>
+      <w:r>
+        <w:t xml:space="preserve"> um den erfolglosen Ablauf einer Geste durch einen Timeout abzubrechen</w:t>
+      </w:r>
+      <w:r>
+        <w:t xml:space="preserve">. Durch das Verwenden von vielen </w:t>
+      </w:r>
+      <w:proofErr w:type="spellStart"/>
+      <w:r>
+        <w:rPr>
+          <w:i/>
+        </w:rPr>
+        <w:t>GestureCheckers</w:t>
+      </w:r>
+      <w:proofErr w:type="spellEnd"/>
+      <w:r>
+        <w:t xml:space="preserve"> en</w:t>
+      </w:r>
+      <w:r>
+        <w:t>t</w:t>
+      </w:r>
+      <w:r>
+        <w:t xml:space="preserve">stand ein Speicherleck (siehe unten). Der </w:t>
+      </w:r>
+      <w:proofErr w:type="spellStart"/>
+      <w:r>
+        <w:t>Timer</w:t>
+      </w:r>
+      <w:proofErr w:type="spellEnd"/>
+      <w:r>
+        <w:t xml:space="preserve"> wurde durch eine einfachere Zeitmessung ersetzt und wird gar nicht mehr ve</w:t>
+      </w:r>
+      <w:r>
+        <w:t>r</w:t>
+      </w:r>
+      <w:r>
+        <w:t>wendet.</w:t>
       </w:r>
     </w:p>
     <w:p>
       <w:pPr>
-        <w:pStyle w:val="Textkrper"/>
-      </w:pPr>
-      <w:r>
-        <w:t>Zum Testen der Stabilität des Speichers wurde ein Device</w:t>
-      </w:r>
-      <w:r>
-        <w:t xml:space="preserve"> vorgetäuscht und viele User Events provoziert.</w:t>
+        <w:rPr>
+          <w:b/>
+          <w:sz w:val="22"/>
+          <w:lang w:val="de-CH"/>
+        </w:rPr>
+      </w:pPr>
+      <w:r>
+        <w:br w:type="page"/>
       </w:r>
     </w:p>
     <w:p>
       <w:pPr>
-        <w:pStyle w:val="Textkrper"/>
-      </w:pPr>
-      <w:r>
-        <w:t>Da eine Person-Instanz jeweils nur während der Bedienungszeit existiert, sind die verwendeten Events unproblematisch. Der Speicher wird nicht zu sehr beansprucht.</w:t>
-      </w:r>
+        <w:pStyle w:val="berschrift3"/>
+      </w:pPr>
+      <w:r>
+        <w:rPr>
+          <w:noProof/>
+          <w:lang w:eastAsia="de-CH"/>
+        </w:rPr>
+        <w:lastRenderedPageBreak/>
+        <w:drawing>
+          <wp:anchor distT="0" distB="0" distL="114300" distR="114300" simplePos="0" relativeHeight="251658240" behindDoc="1" locked="0" layoutInCell="1" allowOverlap="1">
+            <wp:simplePos x="0" y="0"/>
+            <wp:positionH relativeFrom="column">
+              <wp:posOffset>4347210</wp:posOffset>
+            </wp:positionH>
+            <wp:positionV relativeFrom="paragraph">
+              <wp:posOffset>225425</wp:posOffset>
+            </wp:positionV>
+            <wp:extent cx="1952625" cy="5981700"/>
+            <wp:effectExtent l="19050" t="0" r="9525" b="0"/>
+            <wp:wrapTight wrapText="bothSides">
+              <wp:wrapPolygon edited="0">
+                <wp:start x="-211" y="0"/>
+                <wp:lineTo x="-211" y="21531"/>
+                <wp:lineTo x="21705" y="21531"/>
+                <wp:lineTo x="21705" y="0"/>
+                <wp:lineTo x="-211" y="0"/>
+              </wp:wrapPolygon>
+            </wp:wrapTight>
+            <wp:docPr id="3" name="Bild 2" descr="C:\Users\scj\Desktop\timerLeak.png"/>
+            <wp:cNvGraphicFramePr>
+              <a:graphicFrameLocks xmlns:a="http://schemas.openxmlformats.org/drawingml/2006/main" noChangeAspect="1"/>
+            </wp:cNvGraphicFramePr>
+            <a:graphic xmlns:a="http://schemas.openxmlformats.org/drawingml/2006/main">
+              <a:graphicData uri="http://schemas.openxmlformats.org/drawingml/2006/picture">
+                <pic:pic xmlns:pic="http://schemas.openxmlformats.org/drawingml/2006/picture">
+                  <pic:nvPicPr>
+                    <pic:cNvPr id="0" name="Picture 2" descr="C:\Users\scj\Desktop\timerLeak.png"/>
+                    <pic:cNvPicPr>
+                      <a:picLocks noChangeAspect="1" noChangeArrowheads="1"/>
+                    </pic:cNvPicPr>
+                  </pic:nvPicPr>
+                  <pic:blipFill>
+                    <a:blip r:embed="rId10" cstate="print"/>
+                    <a:stretch>
+                      <a:fillRect/>
+                    </a:stretch>
+                  </pic:blipFill>
+                  <pic:spPr bwMode="auto">
+                    <a:xfrm>
+                      <a:off x="0" y="0"/>
+                      <a:ext cx="1952625" cy="5981700"/>
+                    </a:xfrm>
+                    <a:prstGeom prst="rect">
+                      <a:avLst/>
+                    </a:prstGeom>
+                    <a:noFill/>
+                    <a:ln>
+                      <a:noFill/>
+                    </a:ln>
+                  </pic:spPr>
+                </pic:pic>
+              </a:graphicData>
+            </a:graphic>
+          </wp:anchor>
+        </w:drawing>
+      </w:r>
+      <w:r>
+        <w:t xml:space="preserve">Online-Analyse mit </w:t>
+      </w:r>
+      <w:proofErr w:type="spellStart"/>
+      <w:r>
+        <w:t>Mocking</w:t>
+      </w:r>
+      <w:proofErr w:type="spellEnd"/>
     </w:p>
     <w:p>
       <w:pPr>
-        <w:pStyle w:val="berschrift1"/>
-      </w:pPr>
-      <w:r>
-        <w:t>Äussere Architektur (API)</w:t>
+        <w:pStyle w:val="Textkrper"/>
+      </w:pPr>
+      <w:r>
+        <w:t xml:space="preserve">Zum Testen der Stabilität des Speichers wurde ein </w:t>
+      </w:r>
+      <w:r>
+        <w:rPr>
+          <w:i/>
+        </w:rPr>
+        <w:t>Device</w:t>
+      </w:r>
+      <w:r>
+        <w:rPr>
+          <w:i/>
+        </w:rPr>
+        <w:t xml:space="preserve"> (</w:t>
+      </w:r>
+      <w:proofErr w:type="spellStart"/>
+      <w:r>
+        <w:rPr>
+          <w:i/>
+        </w:rPr>
+        <w:t>MockingDevice</w:t>
+      </w:r>
+      <w:proofErr w:type="spellEnd"/>
+      <w:r>
+        <w:rPr>
+          <w:i/>
+        </w:rPr>
+        <w:t>)</w:t>
+      </w:r>
+      <w:r>
+        <w:t xml:space="preserve"> vorg</w:t>
+      </w:r>
+      <w:r>
+        <w:t>e</w:t>
+      </w:r>
+      <w:r>
+        <w:t xml:space="preserve">täuscht und </w:t>
+      </w:r>
+      <w:r>
+        <w:t>das Erscheinen und Ve</w:t>
+      </w:r>
+      <w:r>
+        <w:t>r</w:t>
+      </w:r>
+      <w:r>
+        <w:t>schwinden von vielen Personen vorgetäuscht</w:t>
+      </w:r>
+      <w:r>
+        <w:t>.</w:t>
+      </w:r>
+      <w:r>
+        <w:t xml:space="preserve"> Zudem wurden kritische Klassen wie </w:t>
+      </w:r>
+      <w:proofErr w:type="spellStart"/>
+      <w:r>
+        <w:rPr>
+          <w:i/>
+        </w:rPr>
+        <w:t>Condition</w:t>
+      </w:r>
+      <w:proofErr w:type="spellEnd"/>
+      <w:r>
+        <w:t xml:space="preserve">, </w:t>
+      </w:r>
+      <w:proofErr w:type="spellStart"/>
+      <w:r>
+        <w:rPr>
+          <w:i/>
+        </w:rPr>
+        <w:t>GestureChecker</w:t>
+      </w:r>
+      <w:proofErr w:type="spellEnd"/>
+      <w:r>
+        <w:t xml:space="preserve"> und Eve</w:t>
+      </w:r>
+      <w:r>
+        <w:t>n</w:t>
+      </w:r>
+      <w:r>
+        <w:t>tArgs mit grossen Byte-Arrays aufgepumpt. So wurde</w:t>
+      </w:r>
+      <w:r>
+        <w:t xml:space="preserve"> das einzige Speichleck</w:t>
+      </w:r>
+      <w:r>
+        <w:t xml:space="preserve"> schnell sichtbar.</w:t>
       </w:r>
     </w:p>
     <w:p>
       <w:pPr>
-        <w:pStyle w:val="berschrift2"/>
-      </w:pPr>
-      <w:r>
-        <w:t>Allgemeine Überlegungen</w:t>
+        <w:pStyle w:val="Textkrper"/>
+      </w:pPr>
+      <w:r>
+        <w:t>Was jedoch zum Problem wurde war die Verwendung des C#-</w:t>
+      </w:r>
+      <w:proofErr w:type="spellStart"/>
+      <w:r>
+        <w:t>Timers</w:t>
+      </w:r>
+      <w:proofErr w:type="spellEnd"/>
+      <w:r>
+        <w:t>. Jener wu</w:t>
+      </w:r>
+      <w:r>
+        <w:t>r</w:t>
+      </w:r>
+      <w:r>
+        <w:t xml:space="preserve">de benutzt um auf </w:t>
+      </w:r>
+      <w:proofErr w:type="gramStart"/>
+      <w:r>
+        <w:t>einen</w:t>
+      </w:r>
+      <w:proofErr w:type="gramEnd"/>
+      <w:r>
+        <w:t xml:space="preserve"> Timeout in der </w:t>
+      </w:r>
+      <w:proofErr w:type="spellStart"/>
+      <w:r>
+        <w:t>GestureChecker-Statemachine</w:t>
+      </w:r>
+      <w:proofErr w:type="spellEnd"/>
+      <w:r>
+        <w:t xml:space="preserve"> zu reagi</w:t>
+      </w:r>
+      <w:r>
+        <w:t>e</w:t>
+      </w:r>
+      <w:r>
+        <w:t xml:space="preserve">ren. </w:t>
+      </w:r>
+      <w:r>
+        <w:t>Dabei behielt ein System-Event des jeweils praktisch alle Objekte der Appl</w:t>
+      </w:r>
+      <w:r>
+        <w:t>i</w:t>
+      </w:r>
+      <w:r>
+        <w:t xml:space="preserve">kation. Durch die automatisierte Analyse mit </w:t>
+      </w:r>
+      <w:proofErr w:type="spellStart"/>
+      <w:r>
+        <w:t>SciTech</w:t>
+      </w:r>
+      <w:proofErr w:type="spellEnd"/>
+      <w:r>
+        <w:t xml:space="preserve"> .NET Memory </w:t>
+      </w:r>
+      <w:proofErr w:type="spellStart"/>
+      <w:r>
+        <w:t>Profiler</w:t>
+      </w:r>
+      <w:proofErr w:type="spellEnd"/>
+      <w:r>
+        <w:t xml:space="preserve"> kon</w:t>
+      </w:r>
+      <w:r>
+        <w:t>n</w:t>
+      </w:r>
+      <w:r>
+        <w:t>ten die aufgepumpten Objekte zurückverfolgt werden.</w:t>
+      </w:r>
+      <w:r>
+        <w:t xml:space="preserve"> Im dem </w:t>
+      </w:r>
+      <w:proofErr w:type="spellStart"/>
+      <w:r>
+        <w:t>Allocation-Tree</w:t>
+      </w:r>
+      <w:proofErr w:type="spellEnd"/>
+      <w:r>
+        <w:t xml:space="preserve"> ist gut sichtbar, dass praktisch alle Instanzen der Applikation vom </w:t>
+      </w:r>
+      <w:proofErr w:type="spellStart"/>
+      <w:r>
+        <w:t>Timer</w:t>
+      </w:r>
+      <w:proofErr w:type="spellEnd"/>
+      <w:r>
+        <w:t xml:space="preserve"> gehalten werden.</w:t>
       </w:r>
     </w:p>
     <w:p>
       <w:pPr>
-        <w:pStyle w:val="berschrift3"/>
-      </w:pPr>
-      <w:r>
-        <w:t>Multi-Layer</w:t>
+        <w:pStyle w:val="Textkrper"/>
+      </w:pPr>
+      <w:r>
+        <w:t xml:space="preserve">Da aus der Analyse der </w:t>
+      </w:r>
+      <w:proofErr w:type="spellStart"/>
+      <w:r>
+        <w:t>Aufrufshierarchie</w:t>
+      </w:r>
+      <w:proofErr w:type="spellEnd"/>
+      <w:r>
+        <w:t xml:space="preserve"> zusätzlich ersichtlich war dass der </w:t>
+      </w:r>
+      <w:proofErr w:type="spellStart"/>
+      <w:r>
+        <w:rPr>
+          <w:i/>
+        </w:rPr>
+        <w:t>Timer</w:t>
+      </w:r>
+      <w:proofErr w:type="spellEnd"/>
+      <w:r>
+        <w:t xml:space="preserve"> sehr viel Rechenzeit verbrauchte, wurde komplett auf diese Klasse verzichtet. Stattdessen wird jetzt eine weniger komplexe Zeitmessung aufgrund der Syste</w:t>
+      </w:r>
+      <w:r>
+        <w:t>m</w:t>
+      </w:r>
+      <w:r>
+        <w:t>zeit verwendet um den Timeout einer Geste zu messen.</w:t>
       </w:r>
     </w:p>
     <w:p>
       <w:pPr>
+        <w:pStyle w:val="berschrift3"/>
+      </w:pPr>
+      <w:r>
+        <w:rPr>
+          <w:noProof/>
+          <w:lang w:eastAsia="de-CH"/>
+        </w:rPr>
+        <w:t xml:space="preserve"> </w:t>
+      </w:r>
+      <w:r>
+        <w:t xml:space="preserve">Online-Analyse ohne </w:t>
+      </w:r>
+      <w:proofErr w:type="spellStart"/>
+      <w:r>
+        <w:t>Mocking</w:t>
+      </w:r>
+      <w:proofErr w:type="spellEnd"/>
+    </w:p>
+    <w:p>
+      <w:pPr>
         <w:pStyle w:val="Textkrper"/>
       </w:pPr>
       <w:r>
+        <w:t>Nach den weniger laufzeitintensiven Test wurde das Programm während einer Woche blind an einem Ort ausgeführt wo mehrere Personen ein- und ausgehen.</w:t>
+      </w:r>
+    </w:p>
+    <w:p>
+      <w:pPr>
+        <w:rPr>
+          <w:b/>
+          <w:kern w:val="1"/>
+          <w:sz w:val="28"/>
+          <w:lang w:val="de-CH"/>
+        </w:rPr>
+      </w:pPr>
+      <w:r>
+        <w:br w:type="page"/>
+      </w:r>
+    </w:p>
+    <w:p>
+      <w:pPr>
+        <w:pStyle w:val="berschrift1"/>
+      </w:pPr>
+      <w:r>
+        <w:lastRenderedPageBreak/>
+        <w:t>Äussere Architektur (API)</w:t>
+      </w:r>
+    </w:p>
+    <w:p>
+      <w:pPr>
+        <w:pStyle w:val="berschrift2"/>
+      </w:pPr>
+      <w:r>
+        <w:t>Allgemeine Überlegungen</w:t>
+      </w:r>
+    </w:p>
+    <w:p>
+      <w:pPr>
+        <w:pStyle w:val="berschrift3"/>
+      </w:pPr>
+      <w:r>
+        <w:t>Multi-Layer</w:t>
+      </w:r>
+    </w:p>
+    <w:p>
+      <w:pPr>
+        <w:pStyle w:val="Textkrper"/>
+      </w:pPr>
+      <w:r>
         <w:t>Die User-</w:t>
       </w:r>
       <w:r>
         <w:t xml:space="preserve">API </w:t>
       </w:r>
       <w:r>
-        <w:t>wird in verschiedenen Layern</w:t>
-      </w:r>
+        <w:t xml:space="preserve">wird in verschiedenen </w:t>
+      </w:r>
+      <w:proofErr w:type="spellStart"/>
+      <w:r>
+        <w:t>Layern</w:t>
+      </w:r>
+      <w:proofErr w:type="spellEnd"/>
       <w:r>
         <w:t xml:space="preserve"> auf</w:t>
       </w:r>
       <w:r>
-        <w:t xml:space="preserve">gebaut. Der Benutzer des Gestenerkennungsframework kann entscheiden, welchen Layer und damit auch welche Komplexität er benutzen will. </w:t>
+        <w:t xml:space="preserve">gebaut. Der Benutzer des </w:t>
+      </w:r>
+      <w:proofErr w:type="spellStart"/>
+      <w:r>
+        <w:t>Gestenerkennungsframework</w:t>
+      </w:r>
+      <w:proofErr w:type="spellEnd"/>
+      <w:r>
+        <w:t xml:space="preserve"> kann entscheiden, welchen Layer und damit auch welche Komplexität er benutzen will. </w:t>
       </w:r>
       <w:r>
         <w:t>Das h</w:t>
@@ -2210,12 +3172,14 @@
             <w:r>
               <w:t xml:space="preserve"> indem man sich beim </w:t>
             </w:r>
+            <w:proofErr w:type="spellStart"/>
             <w:r>
               <w:rPr>
                 <w:i/>
               </w:rPr>
               <w:t>NewPerson</w:t>
             </w:r>
+            <w:proofErr w:type="spellEnd"/>
             <w:r>
               <w:t xml:space="preserve">-Event registriert. Nach dem Aufruf von </w:t>
             </w:r>
@@ -2246,15 +3210,18 @@
             <w:r>
               <w:t xml:space="preserve">. Die bei </w:t>
             </w:r>
+            <w:proofErr w:type="spellStart"/>
             <w:r>
               <w:rPr>
                 <w:i/>
               </w:rPr>
               <w:t>NewPerson</w:t>
             </w:r>
+            <w:proofErr w:type="spellEnd"/>
             <w:r>
               <w:t xml:space="preserve"> registrierten Funktionen werden jetzt mit dem </w:t>
             </w:r>
+            <w:proofErr w:type="spellStart"/>
             <w:r>
               <w:rPr>
                 <w:i/>
@@ -2271,9 +3238,9 @@
               <w:rPr>
                 <w:i/>
               </w:rPr>
-              <w:lastRenderedPageBreak/>
               <w:t>PersonEventArgs</w:t>
             </w:r>
+            <w:proofErr w:type="spellEnd"/>
             <w:r>
               <w:t>-Parameter aufgerufen. Jener enthält jeweils eine neue Person.</w:t>
             </w:r>
@@ -2286,12 +3253,14 @@
             <w:r>
               <w:t xml:space="preserve">Der </w:t>
             </w:r>
+            <w:proofErr w:type="spellStart"/>
             <w:r>
               <w:rPr>
                 <w:i/>
               </w:rPr>
               <w:t>PersonActive</w:t>
             </w:r>
+            <w:proofErr w:type="spellEnd"/>
             <w:r>
               <w:t xml:space="preserve">-Event wird gefeuert, wenn sich eine </w:t>
             </w:r>
@@ -2304,12 +3273,14 @@
             <w:r>
               <w:t xml:space="preserve"> einloggt. Im </w:t>
             </w:r>
+            <w:proofErr w:type="spellStart"/>
             <w:r>
               <w:rPr>
                 <w:i/>
               </w:rPr>
               <w:t>ActivePersonEventArgs</w:t>
             </w:r>
+            <w:proofErr w:type="spellEnd"/>
             <w:r>
               <w:t xml:space="preserve">-Parameter wird diese </w:t>
             </w:r>
@@ -2339,7 +3310,6 @@
               <w:pStyle w:val="Textkrper"/>
             </w:pPr>
             <w:r>
-              <w:lastRenderedPageBreak/>
               <w:t>Person</w:t>
             </w:r>
           </w:p>
@@ -2363,7 +3333,23 @@
               <w:t>Person</w:t>
             </w:r>
             <w:r>
-              <w:t>-Instanz können Gestenreaktionen registriert werden. Momentant sind dies die folgenden:</w:t>
+              <w:t xml:space="preserve">-Instanz können </w:t>
+            </w:r>
+            <w:proofErr w:type="spellStart"/>
+            <w:r>
+              <w:t>Gestenreaktionen</w:t>
+            </w:r>
+            <w:proofErr w:type="spellEnd"/>
+            <w:r>
+              <w:t xml:space="preserve"> registriert werden. </w:t>
+            </w:r>
+            <w:proofErr w:type="spellStart"/>
+            <w:r>
+              <w:t>Momentant</w:t>
+            </w:r>
+            <w:proofErr w:type="spellEnd"/>
+            <w:r>
+              <w:t xml:space="preserve"> sind dies die folgenden:</w:t>
             </w:r>
           </w:p>
           <w:p>
@@ -2375,12 +3361,14 @@
               </w:numPr>
               <w:cnfStyle w:val="000000010000"/>
             </w:pPr>
+            <w:proofErr w:type="spellStart"/>
             <w:r>
               <w:rPr>
                 <w:i/>
               </w:rPr>
               <w:t>OnZoom</w:t>
             </w:r>
+            <w:proofErr w:type="spellEnd"/>
             <w:r>
               <w:t>: übermittelt den Zoomfaktor</w:t>
             </w:r>
@@ -2394,12 +3382,14 @@
               </w:numPr>
               <w:cnfStyle w:val="000000010000"/>
             </w:pPr>
+            <w:proofErr w:type="spellStart"/>
             <w:r>
               <w:rPr>
                 <w:i/>
               </w:rPr>
               <w:t>OnSwipe</w:t>
             </w:r>
+            <w:proofErr w:type="spellEnd"/>
             <w:r>
               <w:t>: signalisiert eine Wisch-Geste</w:t>
             </w:r>
@@ -2413,12 +3403,14 @@
               </w:numPr>
               <w:cnfStyle w:val="000000010000"/>
             </w:pPr>
+            <w:proofErr w:type="spellStart"/>
             <w:r>
               <w:rPr>
                 <w:i/>
               </w:rPr>
               <w:t>OnWave</w:t>
             </w:r>
+            <w:proofErr w:type="spellEnd"/>
             <w:r>
               <w:t>: signalisiert Winken</w:t>
             </w:r>
@@ -2448,11 +3440,11 @@
       </w:r>
     </w:p>
     <w:sectPr>
-      <w:headerReference w:type="default" r:id="rId10"/>
-      <w:footerReference w:type="even" r:id="rId11"/>
-      <w:footerReference w:type="default" r:id="rId12"/>
-      <w:headerReference w:type="first" r:id="rId13"/>
-      <w:footerReference w:type="first" r:id="rId14"/>
+      <w:headerReference w:type="default" r:id="rId11"/>
+      <w:footerReference w:type="even" r:id="rId12"/>
+      <w:footerReference w:type="default" r:id="rId13"/>
+      <w:headerReference w:type="first" r:id="rId14"/>
+      <w:footerReference w:type="first" r:id="rId15"/>
       <w:pgSz w:w="11906" w:h="16838" w:code="9"/>
       <w:pgMar w:top="1985" w:right="907" w:bottom="1134" w:left="1134" w:header="340" w:footer="340" w:gutter="0"/>
       <w:cols w:space="720"/>
@@ -2575,7 +3567,7 @@
         <w:noProof/>
         <w:color w:val="595959" w:themeColor="text1" w:themeTint="A6"/>
       </w:rPr>
-      <w:t>5</w:t>
+      <w:t>6</w:t>
     </w:r>
     <w:r>
       <w:rPr>
@@ -2618,7 +3610,7 @@
         <w:noProof/>
         <w:color w:val="595959" w:themeColor="text1" w:themeTint="A6"/>
       </w:rPr>
-      <w:t>6</w:t>
+      <w:t>7</w:t>
     </w:r>
     <w:r>
       <w:rPr>
@@ -2696,19 +3688,43 @@
     <w:r>
       <w:t xml:space="preserve"> - </w:t>
     </w:r>
-    <w:fldSimple w:instr=" DOCPROPERTY  is_LastChangeDate  \* MERGEFORMAT ">
-      <w:r>
-        <w:t>LastChangeDate</w:t>
-      </w:r>
-    </w:fldSimple>
+    <w:r>
+      <w:fldChar w:fldCharType="begin"/>
+    </w:r>
+    <w:r>
+      <w:instrText xml:space="preserve"> DOCPROPERTY  is_LastChangeDate  \* MERGEFORMAT </w:instrText>
+    </w:r>
+    <w:r>
+      <w:fldChar w:fldCharType="separate"/>
+    </w:r>
+    <w:proofErr w:type="spellStart"/>
+    <w:r>
+      <w:t>LastChangeDate</w:t>
+    </w:r>
+    <w:proofErr w:type="spellEnd"/>
+    <w:r>
+      <w:fldChar w:fldCharType="end"/>
+    </w:r>
     <w:r>
       <w:t xml:space="preserve"> - </w:t>
     </w:r>
-    <w:fldSimple w:instr=" DOCPROPERTY  IS_LastRevisionNumber  \* MERGEFORMAT ">
-      <w:r>
-        <w:t>LastRevisionNumber</w:t>
-      </w:r>
-    </w:fldSimple>
+    <w:r>
+      <w:fldChar w:fldCharType="begin"/>
+    </w:r>
+    <w:r>
+      <w:instrText xml:space="preserve"> DOCPROPERTY  IS_LastRevisionNumber  \* MERGEFORMAT </w:instrText>
+    </w:r>
+    <w:r>
+      <w:fldChar w:fldCharType="separate"/>
+    </w:r>
+    <w:proofErr w:type="spellStart"/>
+    <w:r>
+      <w:t>LastRevisionNumber</w:t>
+    </w:r>
+    <w:proofErr w:type="spellEnd"/>
+    <w:r>
+      <w:fldChar w:fldCharType="end"/>
+    </w:r>
     <w:r>
       <w:t xml:space="preserve"> </w:t>
     </w:r>
@@ -2948,7 +3964,39 @@
         <w:snapToGrid w:val="0"/>
         <w:color w:val="595959" w:themeColor="text1" w:themeTint="A6"/>
       </w:rPr>
-      <w:t xml:space="preserve">eering AG    Querstrasse 17    CH-8951 Fahrweid    </w:t>
+      <w:t xml:space="preserve">eering AG    </w:t>
+    </w:r>
+    <w:proofErr w:type="spellStart"/>
+    <w:r>
+      <w:rPr>
+        <w:snapToGrid w:val="0"/>
+        <w:color w:val="595959" w:themeColor="text1" w:themeTint="A6"/>
+      </w:rPr>
+      <w:t>Querstrasse</w:t>
+    </w:r>
+    <w:proofErr w:type="spellEnd"/>
+    <w:r>
+      <w:rPr>
+        <w:snapToGrid w:val="0"/>
+        <w:color w:val="595959" w:themeColor="text1" w:themeTint="A6"/>
+      </w:rPr>
+      <w:t xml:space="preserve"> 17    CH-8951 </w:t>
+    </w:r>
+    <w:proofErr w:type="spellStart"/>
+    <w:r>
+      <w:rPr>
+        <w:snapToGrid w:val="0"/>
+        <w:color w:val="595959" w:themeColor="text1" w:themeTint="A6"/>
+      </w:rPr>
+      <w:t>Fahrweid</w:t>
+    </w:r>
+    <w:proofErr w:type="spellEnd"/>
+    <w:r>
+      <w:rPr>
+        <w:snapToGrid w:val="0"/>
+        <w:color w:val="595959" w:themeColor="text1" w:themeTint="A6"/>
+      </w:rPr>
+      <w:t xml:space="preserve">    </w:t>
     </w:r>
     <w:r>
       <w:rPr>
@@ -3051,13 +4099,55 @@
                         <w:rPr>
                           <w:snapToGrid w:val="0"/>
                         </w:rPr>
-                        <w:t>Mettler &amp; Fuchs AG    Querstrasse 17    CH-8951 Fah</w:t>
+                        <w:t xml:space="preserve">Mettler &amp; Fuchs AG    </w:t>
+                      </w:r>
+                      <w:proofErr w:type="spellStart"/>
+                      <w:r>
+                        <w:rPr>
+                          <w:snapToGrid w:val="0"/>
+                        </w:rPr>
+                        <w:t>Querstrasse</w:t>
+                      </w:r>
+                      <w:proofErr w:type="spellEnd"/>
+                      <w:r>
+                        <w:rPr>
+                          <w:snapToGrid w:val="0"/>
+                        </w:rPr>
+                        <w:t xml:space="preserve"> 17    CH-8951 </w:t>
+                      </w:r>
+                      <w:proofErr w:type="spellStart"/>
+                      <w:r>
+                        <w:rPr>
+                          <w:snapToGrid w:val="0"/>
+                        </w:rPr>
+                        <w:t>Fah</w:t>
                       </w:r>
                       <w:r>
                         <w:rPr>
                           <w:snapToGrid w:val="0"/>
                         </w:rPr>
-                        <w:t xml:space="preserve">rweid    tel +4144 745 1818    </w:t>
+                        <w:t>rweid</w:t>
+                      </w:r>
+                      <w:proofErr w:type="spellEnd"/>
+                      <w:r>
+                        <w:rPr>
+                          <w:snapToGrid w:val="0"/>
+                        </w:rPr>
+                        <w:t xml:space="preserve">    </w:t>
+                      </w:r>
+                      <w:proofErr w:type="spellStart"/>
+                      <w:r>
+                        <w:rPr>
+                          <w:snapToGrid w:val="0"/>
+                        </w:rPr>
+                        <w:t>tel</w:t>
+                      </w:r>
+                      <w:proofErr w:type="spellEnd"/>
+                      <w:r>
+                        <w:rPr>
+                          <w:snapToGrid w:val="0"/>
+                        </w:rPr>
+                        <w:t xml:space="preserve"> +4144 745 1818    </w:t>
                       </w:r>
                       <w:hyperlink r:id="rId1" w:history="1">
                         <w:r>
@@ -5718,7 +6808,7 @@
 </file>
 
 <file path=customXml/itemProps1.xml><?xml version="1.0" encoding="utf-8"?>
-<ds:datastoreItem xmlns:ds="http://schemas.openxmlformats.org/officeDocument/2006/customXml" ds:itemID="{D21C1808-2C31-4506-9FA0-1EBF758E9CD6}">
+<ds:datastoreItem xmlns:ds="http://schemas.openxmlformats.org/officeDocument/2006/customXml" ds:itemID="{1A1A6308-C72F-4186-A635-A2483AE92B6A}">
   <ds:schemaRefs>
     <ds:schemaRef ds:uri="http://schemas.openxmlformats.org/officeDocument/2006/bibliography"/>
   </ds:schemaRefs>

</xml_diff>